<commit_message>
add postgresql for server
- add function "getCurrentUserID"
- create server with PostgreSQL and connect with app
</commit_message>
<xml_diff>
--- a/Полный функционал + фикс.docx
+++ b/Полный функционал + фикс.docx
@@ -43,6 +43,7 @@
       <w:pPr>
         <w:pStyle w:val="a3"/>
       </w:pPr>
+      <w:proofErr w:type="spellStart"/>
       <w:r>
         <w:rPr>
           <w:b/>
@@ -52,6 +53,7 @@
         </w:rPr>
         <w:t>LoginPage</w:t>
       </w:r>
+      <w:proofErr w:type="spellEnd"/>
       <w:r>
         <w:rPr>
           <w:sz w:val="28"/>
@@ -79,6 +81,7 @@
       <w:pPr>
         <w:pStyle w:val="a3"/>
       </w:pPr>
+      <w:proofErr w:type="spellStart"/>
       <w:r>
         <w:rPr>
           <w:b/>
@@ -86,37 +89,9 @@
           <w:sz w:val="28"/>
           <w:szCs w:val="28"/>
         </w:rPr>
-        <w:t>ClientsPage:</w:t>
-      </w:r>
-    </w:p>
-    <w:p>
-      <w:pPr>
-        <w:pStyle w:val="a3"/>
-      </w:pPr>
-      <w:r>
-        <w:rPr>
-          <w:sz w:val="28"/>
-          <w:szCs w:val="28"/>
-        </w:rPr>
-        <w:t>Добавлять/изменять/удалять информацию о покупателях.</w:t>
-      </w:r>
-    </w:p>
-    <w:p>
-      <w:pPr>
-        <w:pStyle w:val="a3"/>
-      </w:pPr>
-      <w:r>
-        <w:rPr>
-          <w:sz w:val="28"/>
-          <w:szCs w:val="28"/>
-        </w:rPr>
-        <w:t>Просматривать всех покупателей с их полными данными, совершивших покупку за указанный период.</w:t>
-      </w:r>
-    </w:p>
-    <w:p>
-      <w:pPr>
-        <w:pStyle w:val="a3"/>
-      </w:pPr>
+        <w:t>ClientsPage</w:t>
+      </w:r>
+      <w:proofErr w:type="spellEnd"/>
       <w:r>
         <w:rPr>
           <w:b/>
@@ -124,7 +99,7 @@
           <w:sz w:val="28"/>
           <w:szCs w:val="28"/>
         </w:rPr>
-        <w:t>OrdersPage:</w:t>
+        <w:t>:</w:t>
       </w:r>
     </w:p>
     <w:p>
@@ -136,7 +111,7 @@
           <w:sz w:val="28"/>
           <w:szCs w:val="28"/>
         </w:rPr>
-        <w:t>Формирование заявки на изготовление багета.</w:t>
+        <w:t>Добавлять/изменять/удалять информацию о покупателях.</w:t>
       </w:r>
     </w:p>
     <w:p>
@@ -148,23 +123,24 @@
           <w:sz w:val="28"/>
           <w:szCs w:val="28"/>
         </w:rPr>
-        <w:t>Отметка о получении заказчиком готовой работы.</w:t>
+        <w:t>Просматривать всех покупателей с их полными данными, совершивших покупку за указанный период.</w:t>
       </w:r>
     </w:p>
     <w:p>
       <w:pPr>
         <w:pStyle w:val="a3"/>
       </w:pPr>
+      <w:proofErr w:type="spellStart"/>
       <w:r>
         <w:rPr>
           <w:b/>
           <w:bCs/>
           <w:sz w:val="28"/>
           <w:szCs w:val="28"/>
-          <w:lang w:val="en-US"/>
-        </w:rPr>
-        <w:t>SalePage</w:t>
-      </w:r>
+        </w:rPr>
+        <w:t>OrdersPage</w:t>
+      </w:r>
+      <w:proofErr w:type="spellEnd"/>
       <w:r>
         <w:rPr>
           <w:b/>
@@ -184,6 +160,56 @@
           <w:sz w:val="28"/>
           <w:szCs w:val="28"/>
         </w:rPr>
+        <w:t>Формирование заявки на изготовление багета.</w:t>
+      </w:r>
+    </w:p>
+    <w:p>
+      <w:pPr>
+        <w:pStyle w:val="a3"/>
+      </w:pPr>
+      <w:r>
+        <w:rPr>
+          <w:sz w:val="28"/>
+          <w:szCs w:val="28"/>
+        </w:rPr>
+        <w:t>Отметка о получении заказчиком готовой работы.</w:t>
+      </w:r>
+    </w:p>
+    <w:p>
+      <w:pPr>
+        <w:pStyle w:val="a3"/>
+      </w:pPr>
+      <w:proofErr w:type="spellStart"/>
+      <w:r>
+        <w:rPr>
+          <w:b/>
+          <w:bCs/>
+          <w:sz w:val="28"/>
+          <w:szCs w:val="28"/>
+          <w:lang w:val="en-US"/>
+        </w:rPr>
+        <w:t>SalePage</w:t>
+      </w:r>
+      <w:proofErr w:type="spellEnd"/>
+      <w:r>
+        <w:rPr>
+          <w:b/>
+          <w:bCs/>
+          <w:sz w:val="28"/>
+          <w:szCs w:val="28"/>
+        </w:rPr>
+        <w:t>:</w:t>
+      </w:r>
+    </w:p>
+    <w:p>
+      <w:pPr>
+        <w:pStyle w:val="a3"/>
+      </w:pPr>
+      <w:r>
+        <w:rPr>
+          <w:sz w:val="28"/>
+          <w:szCs w:val="28"/>
+        </w:rPr>
         <w:t xml:space="preserve">Продажа наборов и расходной фурнитуры. </w:t>
       </w:r>
     </w:p>
@@ -196,7 +222,23 @@
           <w:sz w:val="28"/>
           <w:szCs w:val="28"/>
         </w:rPr>
-        <w:t>Добавлять/изменять/удалять информацию о готовых наборов вышивки.</w:t>
+        <w:t xml:space="preserve">Добавлять/изменять/удалять информацию </w:t>
+      </w:r>
+      <w:proofErr w:type="gramStart"/>
+      <w:r>
+        <w:rPr>
+          <w:sz w:val="28"/>
+          <w:szCs w:val="28"/>
+        </w:rPr>
+        <w:t>о готовых наборов</w:t>
+      </w:r>
+      <w:proofErr w:type="gramEnd"/>
+      <w:r>
+        <w:rPr>
+          <w:sz w:val="28"/>
+          <w:szCs w:val="28"/>
+        </w:rPr>
+        <w:t xml:space="preserve"> вышивки.</w:t>
       </w:r>
     </w:p>
     <w:p>
@@ -230,6 +272,7 @@
       <w:pPr>
         <w:pStyle w:val="a3"/>
       </w:pPr>
+      <w:proofErr w:type="spellStart"/>
       <w:r>
         <w:rPr>
           <w:b/>
@@ -249,6 +292,7 @@
         </w:rPr>
         <w:t>rders</w:t>
       </w:r>
+      <w:proofErr w:type="spellEnd"/>
       <w:r>
         <w:rPr>
           <w:b/>
@@ -297,6 +341,7 @@
       <w:pPr>
         <w:pStyle w:val="a3"/>
       </w:pPr>
+      <w:proofErr w:type="spellStart"/>
       <w:r>
         <w:rPr>
           <w:b/>
@@ -307,6 +352,7 @@
         </w:rPr>
         <w:t>MastersProductsPage</w:t>
       </w:r>
+      <w:proofErr w:type="spellEnd"/>
       <w:r>
         <w:rPr>
           <w:b/>
@@ -316,6 +362,7 @@
         </w:rPr>
         <w:t xml:space="preserve"> (будет </w:t>
       </w:r>
+      <w:proofErr w:type="spellStart"/>
       <w:r>
         <w:rPr>
           <w:b/>
@@ -326,6 +373,7 @@
         </w:rPr>
         <w:t>CheckBox</w:t>
       </w:r>
+      <w:proofErr w:type="spellEnd"/>
       <w:r>
         <w:rPr>
           <w:b/>
@@ -461,7 +509,15 @@
           <w:rFonts w:ascii="Times New Roman" w:hAnsi="Times New Roman"/>
           <w:sz w:val="28"/>
         </w:rPr>
-        <w:t>Добавлять/изменять/удалять информацию о</w:t>
+        <w:t xml:space="preserve">Добавлять/изменять/удалять информацию </w:t>
+      </w:r>
+      <w:proofErr w:type="gramStart"/>
+      <w:r>
+        <w:rPr>
+          <w:rFonts w:ascii="Times New Roman" w:hAnsi="Times New Roman"/>
+          <w:sz w:val="28"/>
+        </w:rPr>
+        <w:t>о</w:t>
       </w:r>
       <w:r>
         <w:rPr>
@@ -469,7 +525,16 @@
           <w:rFonts w:ascii="Times New Roman" w:hAnsi="Times New Roman"/>
           <w:sz w:val="28"/>
         </w:rPr>
-        <w:t xml:space="preserve"> готовых наборов вышивки</w:t>
+        <w:t xml:space="preserve"> готовых наборов</w:t>
+      </w:r>
+      <w:proofErr w:type="gramEnd"/>
+      <w:r>
+        <w:rPr>
+          <w:rStyle w:val="a5"/>
+          <w:rFonts w:ascii="Times New Roman" w:hAnsi="Times New Roman"/>
+          <w:sz w:val="28"/>
+        </w:rPr>
+        <w:t xml:space="preserve"> вышивки</w:t>
       </w:r>
       <w:r>
         <w:rPr>
@@ -915,6 +980,7 @@
       <w:r>
         <w:rPr>
           <w:rFonts w:ascii="Times New Roman" w:hAnsi="Times New Roman" w:cs="Times New Roman"/>
+          <w:strike/>
           <w:sz w:val="28"/>
         </w:rPr>
         <w:t>2. Решить проблему с правильным хранением БД (на сервере или локально)</w:t>
@@ -1128,8 +1194,17 @@
           <w:rFonts w:ascii="Times New Roman" w:hAnsi="Times New Roman" w:cs="Times New Roman"/>
           <w:sz w:val="28"/>
         </w:rPr>
-        <w:t>9. Сделать логи</w:t>
-      </w:r>
+        <w:t xml:space="preserve">9. Сделать </w:t>
+      </w:r>
+      <w:proofErr w:type="spellStart"/>
+      <w:r>
+        <w:rPr>
+          <w:rFonts w:ascii="Times New Roman" w:hAnsi="Times New Roman" w:cs="Times New Roman"/>
+          <w:sz w:val="28"/>
+        </w:rPr>
+        <w:t>логи</w:t>
+      </w:r>
+      <w:proofErr w:type="spellEnd"/>
     </w:p>
     <w:p>
       <w:pPr>
@@ -1211,6 +1286,59 @@
           <w:sz w:val="28"/>
         </w:rPr>
         <w:t>12. Исправить проблемы с дублирующим, используемым соединением и др. ошибки соединения</w:t>
+      </w:r>
+    </w:p>
+    <w:p>
+      <w:pPr>
+        <w:tabs>
+          <w:tab w:val="left" w:pos="993"/>
+        </w:tabs>
+        <w:spacing w:after="0" w:line="240" w:lineRule="auto"/>
+        <w:jc w:val="both"/>
+        <w:rPr>
+          <w:rFonts w:ascii="Times New Roman" w:hAnsi="Times New Roman" w:cs="Times New Roman"/>
+          <w:sz w:val="28"/>
+        </w:rPr>
+      </w:pPr>
+      <w:r>
+        <w:rPr>
+          <w:rFonts w:ascii="Times New Roman" w:hAnsi="Times New Roman" w:cs="Times New Roman"/>
+          <w:sz w:val="28"/>
+        </w:rPr>
+        <w:t xml:space="preserve">13. Ошибка с запоминанием </w:t>
+      </w:r>
+      <w:proofErr w:type="spellStart"/>
+      <w:r>
+        <w:rPr>
+          <w:rFonts w:ascii="Times New Roman" w:hAnsi="Times New Roman" w:cs="Times New Roman"/>
+          <w:sz w:val="28"/>
+        </w:rPr>
+        <w:t>айди</w:t>
+      </w:r>
+      <w:proofErr w:type="spellEnd"/>
+      <w:r>
+        <w:rPr>
+          <w:rFonts w:ascii="Times New Roman" w:hAnsi="Times New Roman" w:cs="Times New Roman"/>
+          <w:sz w:val="28"/>
+        </w:rPr>
+        <w:t xml:space="preserve"> пользователя, который вошел (</w:t>
+      </w:r>
+      <w:proofErr w:type="spellStart"/>
+      <w:r>
+        <w:rPr>
+          <w:rFonts w:ascii="Times New Roman" w:hAnsi="Times New Roman" w:cs="Times New Roman"/>
+          <w:sz w:val="28"/>
+          <w:lang w:val="en-US"/>
+        </w:rPr>
+        <w:t>currentUserId</w:t>
+      </w:r>
+      <w:proofErr w:type="spellEnd"/>
+      <w:r>
+        <w:rPr>
+          <w:rFonts w:ascii="Times New Roman" w:hAnsi="Times New Roman" w:cs="Times New Roman"/>
+          <w:sz w:val="28"/>
+        </w:rPr>
+        <w:t>)</w:t>
       </w:r>
     </w:p>
     <w:sectPr>

</xml_diff>

<commit_message>
Fix styles in the app. Documentation refinement
</commit_message>
<xml_diff>
--- a/Полный функционал + фикс.docx
+++ b/Полный функционал + фикс.docx
@@ -1284,6 +1284,48 @@
           <w:lang w:val="en-US"/>
         </w:rPr>
         <w:t>Shortcut)</w:t>
+      </w:r>
+    </w:p>
+    <w:p>
+      <w:pPr>
+        <w:tabs>
+          <w:tab w:val="left" w:pos="993"/>
+        </w:tabs>
+        <w:spacing w:after="0" w:line="240" w:lineRule="auto"/>
+        <w:jc w:val="both"/>
+        <w:rPr>
+          <w:rFonts w:ascii="Times New Roman" w:hAnsi="Times New Roman" w:cs="Times New Roman"/>
+          <w:sz w:val="28"/>
+        </w:rPr>
+      </w:pPr>
+      <w:r>
+        <w:rPr>
+          <w:rFonts w:ascii="Times New Roman" w:hAnsi="Times New Roman" w:cs="Times New Roman"/>
+          <w:sz w:val="28"/>
+        </w:rPr>
+        <w:t xml:space="preserve">15. </w:t>
+      </w:r>
+      <w:r>
+        <w:rPr>
+          <w:rFonts w:ascii="Times New Roman" w:hAnsi="Times New Roman" w:cs="Times New Roman"/>
+          <w:sz w:val="28"/>
+        </w:rPr>
+        <w:t>экспорт/импорт</w:t>
+      </w:r>
+      <w:r>
+        <w:rPr>
+          <w:rFonts w:ascii="Times New Roman" w:hAnsi="Times New Roman" w:cs="Times New Roman"/>
+          <w:sz w:val="28"/>
+          <w:lang w:val="en-US"/>
+        </w:rPr>
+        <w:t xml:space="preserve"> </w:t>
+      </w:r>
+      <w:r>
+        <w:rPr>
+          <w:rFonts w:ascii="Times New Roman" w:hAnsi="Times New Roman" w:cs="Times New Roman"/>
+          <w:sz w:val="28"/>
+        </w:rPr>
+        <w:t>если будет возможность</w:t>
       </w:r>
     </w:p>
     <w:sectPr>

</xml_diff>

<commit_message>
fix master's design, bugs
</commit_message>
<xml_diff>
--- a/Полный функционал + фикс.docx
+++ b/Полный функционал + фикс.docx
@@ -47,6 +47,7 @@
           <w:szCs w:val="28"/>
         </w:rPr>
       </w:pPr>
+      <w:proofErr w:type="spellStart"/>
       <w:r>
         <w:rPr>
           <w:b/>
@@ -56,6 +57,7 @@
         </w:rPr>
         <w:t>LoginPage</w:t>
       </w:r>
+      <w:proofErr w:type="spellEnd"/>
       <w:r>
         <w:rPr>
           <w:sz w:val="28"/>
@@ -68,6 +70,7 @@
       <w:pPr>
         <w:pStyle w:val="a3"/>
       </w:pPr>
+      <w:proofErr w:type="spellStart"/>
       <w:r>
         <w:rPr>
           <w:b/>
@@ -78,6 +81,7 @@
         </w:rPr>
         <w:t>RegistrationPage</w:t>
       </w:r>
+      <w:proofErr w:type="spellEnd"/>
       <w:r>
         <w:rPr>
           <w:sz w:val="28"/>
@@ -112,6 +116,7 @@
       <w:pPr>
         <w:pStyle w:val="a3"/>
       </w:pPr>
+      <w:proofErr w:type="spellStart"/>
       <w:r>
         <w:rPr>
           <w:b/>
@@ -119,37 +124,9 @@
           <w:sz w:val="28"/>
           <w:szCs w:val="28"/>
         </w:rPr>
-        <w:t>ClientsPage:</w:t>
-      </w:r>
-    </w:p>
-    <w:p>
-      <w:pPr>
-        <w:pStyle w:val="a3"/>
-      </w:pPr>
-      <w:r>
-        <w:rPr>
-          <w:sz w:val="28"/>
-          <w:szCs w:val="28"/>
-        </w:rPr>
-        <w:t>Добавлять/изменять/удалять информацию о покупателях.</w:t>
-      </w:r>
-    </w:p>
-    <w:p>
-      <w:pPr>
-        <w:pStyle w:val="a3"/>
-      </w:pPr>
-      <w:r>
-        <w:rPr>
-          <w:sz w:val="28"/>
-          <w:szCs w:val="28"/>
-        </w:rPr>
-        <w:t>Просматривать всех покупателей с их полными данными, совершивших покупку за указанный период.</w:t>
-      </w:r>
-    </w:p>
-    <w:p>
-      <w:pPr>
-        <w:pStyle w:val="a3"/>
-      </w:pPr>
+        <w:t>ClientsPage</w:t>
+      </w:r>
+      <w:proofErr w:type="spellEnd"/>
       <w:r>
         <w:rPr>
           <w:b/>
@@ -157,7 +134,7 @@
           <w:sz w:val="28"/>
           <w:szCs w:val="28"/>
         </w:rPr>
-        <w:t>OrdersPage:</w:t>
+        <w:t>:</w:t>
       </w:r>
     </w:p>
     <w:p>
@@ -169,7 +146,7 @@
           <w:sz w:val="28"/>
           <w:szCs w:val="28"/>
         </w:rPr>
-        <w:t>Формирование заявки на изготовление багета.</w:t>
+        <w:t>Добавлять/изменять/удалять информацию о покупателях.</w:t>
       </w:r>
     </w:p>
     <w:p>
@@ -181,23 +158,24 @@
           <w:sz w:val="28"/>
           <w:szCs w:val="28"/>
         </w:rPr>
-        <w:t>Отметка о получении заказчиком готовой работы.</w:t>
+        <w:t>Просматривать всех покупателей с их полными данными, совершивших покупку за указанный период.</w:t>
       </w:r>
     </w:p>
     <w:p>
       <w:pPr>
         <w:pStyle w:val="a3"/>
       </w:pPr>
+      <w:proofErr w:type="spellStart"/>
       <w:r>
         <w:rPr>
           <w:b/>
           <w:bCs/>
           <w:sz w:val="28"/>
           <w:szCs w:val="28"/>
-          <w:lang w:val="en-US"/>
-        </w:rPr>
-        <w:t>SalePage</w:t>
-      </w:r>
+        </w:rPr>
+        <w:t>OrdersPage</w:t>
+      </w:r>
+      <w:proofErr w:type="spellEnd"/>
       <w:r>
         <w:rPr>
           <w:b/>
@@ -217,6 +195,56 @@
           <w:sz w:val="28"/>
           <w:szCs w:val="28"/>
         </w:rPr>
+        <w:t>Формирование заявки на изготовление багета.</w:t>
+      </w:r>
+    </w:p>
+    <w:p>
+      <w:pPr>
+        <w:pStyle w:val="a3"/>
+      </w:pPr>
+      <w:r>
+        <w:rPr>
+          <w:sz w:val="28"/>
+          <w:szCs w:val="28"/>
+        </w:rPr>
+        <w:t>Отметка о получении заказчиком готовой работы.</w:t>
+      </w:r>
+    </w:p>
+    <w:p>
+      <w:pPr>
+        <w:pStyle w:val="a3"/>
+      </w:pPr>
+      <w:proofErr w:type="spellStart"/>
+      <w:r>
+        <w:rPr>
+          <w:b/>
+          <w:bCs/>
+          <w:sz w:val="28"/>
+          <w:szCs w:val="28"/>
+          <w:lang w:val="en-US"/>
+        </w:rPr>
+        <w:t>SalePage</w:t>
+      </w:r>
+      <w:proofErr w:type="spellEnd"/>
+      <w:r>
+        <w:rPr>
+          <w:b/>
+          <w:bCs/>
+          <w:sz w:val="28"/>
+          <w:szCs w:val="28"/>
+        </w:rPr>
+        <w:t>:</w:t>
+      </w:r>
+    </w:p>
+    <w:p>
+      <w:pPr>
+        <w:pStyle w:val="a3"/>
+      </w:pPr>
+      <w:r>
+        <w:rPr>
+          <w:sz w:val="28"/>
+          <w:szCs w:val="28"/>
+        </w:rPr>
         <w:t xml:space="preserve">Продажа наборов и расходной фурнитуры. </w:t>
       </w:r>
     </w:p>
@@ -229,7 +257,23 @@
           <w:sz w:val="28"/>
           <w:szCs w:val="28"/>
         </w:rPr>
-        <w:t>Добавлять/изменять/удалять информацию о готовых наборов вышивки.</w:t>
+        <w:t xml:space="preserve">Добавлять/изменять/удалять информацию </w:t>
+      </w:r>
+      <w:proofErr w:type="gramStart"/>
+      <w:r>
+        <w:rPr>
+          <w:sz w:val="28"/>
+          <w:szCs w:val="28"/>
+        </w:rPr>
+        <w:t>о готовых наборов</w:t>
+      </w:r>
+      <w:proofErr w:type="gramEnd"/>
+      <w:r>
+        <w:rPr>
+          <w:sz w:val="28"/>
+          <w:szCs w:val="28"/>
+        </w:rPr>
+        <w:t xml:space="preserve"> вышивки.</w:t>
       </w:r>
     </w:p>
     <w:p>
@@ -263,6 +307,7 @@
       <w:pPr>
         <w:pStyle w:val="a3"/>
       </w:pPr>
+      <w:proofErr w:type="spellStart"/>
       <w:r>
         <w:rPr>
           <w:b/>
@@ -282,6 +327,7 @@
         </w:rPr>
         <w:t>rders</w:t>
       </w:r>
+      <w:proofErr w:type="spellEnd"/>
       <w:r>
         <w:rPr>
           <w:b/>
@@ -330,6 +376,7 @@
       <w:pPr>
         <w:pStyle w:val="a3"/>
       </w:pPr>
+      <w:proofErr w:type="spellStart"/>
       <w:r>
         <w:rPr>
           <w:b/>
@@ -340,6 +387,7 @@
         </w:rPr>
         <w:t>MastersProductsPage</w:t>
       </w:r>
+      <w:proofErr w:type="spellEnd"/>
       <w:r>
         <w:rPr>
           <w:b/>
@@ -349,6 +397,7 @@
         </w:rPr>
         <w:t xml:space="preserve"> (будет </w:t>
       </w:r>
+      <w:proofErr w:type="spellStart"/>
       <w:r>
         <w:rPr>
           <w:b/>
@@ -359,6 +408,7 @@
         </w:rPr>
         <w:t>CheckBox</w:t>
       </w:r>
+      <w:proofErr w:type="spellEnd"/>
       <w:r>
         <w:rPr>
           <w:b/>
@@ -494,7 +544,15 @@
           <w:rFonts w:ascii="Times New Roman" w:hAnsi="Times New Roman"/>
           <w:sz w:val="28"/>
         </w:rPr>
-        <w:t>Добавлять/изменять/удалять информацию о</w:t>
+        <w:t xml:space="preserve">Добавлять/изменять/удалять информацию </w:t>
+      </w:r>
+      <w:proofErr w:type="gramStart"/>
+      <w:r>
+        <w:rPr>
+          <w:rFonts w:ascii="Times New Roman" w:hAnsi="Times New Roman"/>
+          <w:sz w:val="28"/>
+        </w:rPr>
+        <w:t>о</w:t>
       </w:r>
       <w:r>
         <w:rPr>
@@ -502,7 +560,16 @@
           <w:rFonts w:ascii="Times New Roman" w:hAnsi="Times New Roman"/>
           <w:sz w:val="28"/>
         </w:rPr>
-        <w:t xml:space="preserve"> готовых наборов вышивки</w:t>
+        <w:t xml:space="preserve"> готовых наборов</w:t>
+      </w:r>
+      <w:proofErr w:type="gramEnd"/>
+      <w:r>
+        <w:rPr>
+          <w:rStyle w:val="a5"/>
+          <w:rFonts w:ascii="Times New Roman" w:hAnsi="Times New Roman"/>
+          <w:sz w:val="28"/>
+        </w:rPr>
+        <w:t xml:space="preserve"> вышивки</w:t>
       </w:r>
       <w:r>
         <w:rPr>
@@ -983,8 +1050,27 @@
           <w:strike/>
           <w:sz w:val="28"/>
         </w:rPr>
-        <w:t>Ошибка с запоминанием айди пользователя, который вошел (</w:t>
-      </w:r>
+        <w:t xml:space="preserve">Ошибка с запоминанием </w:t>
+      </w:r>
+      <w:proofErr w:type="spellStart"/>
+      <w:r>
+        <w:rPr>
+          <w:rFonts w:ascii="Times New Roman" w:hAnsi="Times New Roman"/>
+          <w:strike/>
+          <w:sz w:val="28"/>
+        </w:rPr>
+        <w:t>айди</w:t>
+      </w:r>
+      <w:proofErr w:type="spellEnd"/>
+      <w:r>
+        <w:rPr>
+          <w:rFonts w:ascii="Times New Roman" w:hAnsi="Times New Roman"/>
+          <w:strike/>
+          <w:sz w:val="28"/>
+        </w:rPr>
+        <w:t xml:space="preserve"> пользователя, который вошел (</w:t>
+      </w:r>
+      <w:proofErr w:type="spellStart"/>
       <w:r>
         <w:rPr>
           <w:rFonts w:ascii="Times New Roman" w:hAnsi="Times New Roman"/>
@@ -994,6 +1080,7 @@
         </w:rPr>
         <w:t>currentUserId</w:t>
       </w:r>
+      <w:proofErr w:type="spellEnd"/>
       <w:r>
         <w:rPr>
           <w:rFonts w:ascii="Times New Roman" w:hAnsi="Times New Roman"/>
@@ -1070,7 +1157,25 @@
           <w:strike/>
           <w:sz w:val="28"/>
         </w:rPr>
-        <w:t xml:space="preserve">реализовать синглтон </w:t>
+        <w:t xml:space="preserve">реализовать </w:t>
+      </w:r>
+      <w:proofErr w:type="spellStart"/>
+      <w:r>
+        <w:rPr>
+          <w:rFonts w:ascii="Times New Roman" w:hAnsi="Times New Roman"/>
+          <w:strike/>
+          <w:sz w:val="28"/>
+        </w:rPr>
+        <w:t>синглтон</w:t>
+      </w:r>
+      <w:proofErr w:type="spellEnd"/>
+      <w:r>
+        <w:rPr>
+          <w:rFonts w:ascii="Times New Roman" w:hAnsi="Times New Roman"/>
+          <w:strike/>
+          <w:sz w:val="28"/>
+        </w:rPr>
+        <w:t xml:space="preserve"> </w:t>
       </w:r>
     </w:p>
     <w:p>
@@ -1218,6 +1323,7 @@
         <w:jc w:val="both"/>
         <w:rPr>
           <w:rFonts w:ascii="Times New Roman" w:hAnsi="Times New Roman"/>
+          <w:strike/>
           <w:sz w:val="28"/>
         </w:rPr>
       </w:pPr>
@@ -1231,6 +1337,7 @@
       <w:r>
         <w:rPr>
           <w:rFonts w:ascii="Times New Roman" w:hAnsi="Times New Roman"/>
+          <w:strike/>
           <w:sz w:val="28"/>
         </w:rPr>
         <w:t xml:space="preserve">Исправить оформление всех </w:t>
@@ -1238,6 +1345,7 @@
       <w:r>
         <w:rPr>
           <w:rFonts w:ascii="Times New Roman" w:hAnsi="Times New Roman"/>
+          <w:strike/>
           <w:sz w:val="28"/>
           <w:lang w:val="en-US"/>
         </w:rPr>
@@ -1246,6 +1354,7 @@
       <w:r>
         <w:rPr>
           <w:rFonts w:ascii="Times New Roman" w:hAnsi="Times New Roman"/>
+          <w:strike/>
           <w:sz w:val="28"/>
         </w:rPr>
         <w:t xml:space="preserve"> кнопок в один стиль</w:t>
@@ -1263,26 +1372,22 @@
         <w:jc w:val="both"/>
         <w:rPr>
           <w:rFonts w:ascii="Times New Roman" w:hAnsi="Times New Roman"/>
-          <w:sz w:val="28"/>
-        </w:rPr>
-      </w:pPr>
-      <w:r>
-        <w:rPr>
-          <w:rFonts w:ascii="Times New Roman" w:hAnsi="Times New Roman"/>
-          <w:sz w:val="28"/>
-        </w:rPr>
-        <w:t xml:space="preserve"> </w:t>
-      </w:r>
-      <w:r>
-        <w:rPr>
-          <w:rFonts w:ascii="Times New Roman" w:hAnsi="Times New Roman"/>
-          <w:sz w:val="28"/>
-        </w:rPr>
-        <w:t xml:space="preserve">Исправить оформление всех </w:t>
-      </w:r>
-      <w:r>
-        <w:rPr>
-          <w:rFonts w:ascii="Times New Roman" w:hAnsi="Times New Roman"/>
+          <w:strike/>
+          <w:sz w:val="28"/>
+        </w:rPr>
+      </w:pPr>
+      <w:r>
+        <w:rPr>
+          <w:rFonts w:ascii="Times New Roman" w:hAnsi="Times New Roman"/>
+          <w:strike/>
+          <w:sz w:val="28"/>
+        </w:rPr>
+        <w:t xml:space="preserve"> Исправить оформление всех </w:t>
+      </w:r>
+      <w:r>
+        <w:rPr>
+          <w:rFonts w:ascii="Times New Roman" w:hAnsi="Times New Roman"/>
+          <w:strike/>
           <w:sz w:val="28"/>
           <w:lang w:val="en-US"/>
         </w:rPr>
@@ -1291,6 +1396,7 @@
       <w:r>
         <w:rPr>
           <w:rFonts w:ascii="Times New Roman" w:hAnsi="Times New Roman"/>
+          <w:strike/>
           <w:sz w:val="28"/>
         </w:rPr>
         <w:t xml:space="preserve"> окон + переделать автоматическую компоновку всех </w:t>
@@ -1298,6 +1404,7 @@
       <w:r>
         <w:rPr>
           <w:rFonts w:ascii="Times New Roman" w:hAnsi="Times New Roman"/>
+          <w:strike/>
           <w:sz w:val="28"/>
           <w:lang w:val="en-US"/>
         </w:rPr>
@@ -1306,6 +1413,7 @@
       <w:r>
         <w:rPr>
           <w:rFonts w:ascii="Times New Roman" w:hAnsi="Times New Roman"/>
+          <w:strike/>
           <w:sz w:val="28"/>
         </w:rPr>
         <w:t xml:space="preserve"> окон</w:t>
@@ -1338,8 +1446,17 @@
           <w:rFonts w:ascii="Times New Roman" w:hAnsi="Times New Roman"/>
           <w:sz w:val="28"/>
         </w:rPr>
-        <w:t>Сделать логи</w:t>
-      </w:r>
+        <w:t xml:space="preserve">Сделать </w:t>
+      </w:r>
+      <w:proofErr w:type="spellStart"/>
+      <w:r>
+        <w:rPr>
+          <w:rFonts w:ascii="Times New Roman" w:hAnsi="Times New Roman"/>
+          <w:sz w:val="28"/>
+        </w:rPr>
+        <w:t>логи</w:t>
+      </w:r>
+      <w:proofErr w:type="spellEnd"/>
     </w:p>
     <w:p>
       <w:pPr>
@@ -1399,6 +1516,37 @@
           <w:sz w:val="28"/>
         </w:rPr>
         <w:t>кспорт/импорт если будет возможность</w:t>
+      </w:r>
+    </w:p>
+    <w:p>
+      <w:pPr>
+        <w:pStyle w:val="a4"/>
+        <w:numPr>
+          <w:ilvl w:val="0"/>
+          <w:numId w:val="3"/>
+        </w:numPr>
+        <w:spacing w:line="360" w:lineRule="auto"/>
+        <w:ind w:left="283" w:hanging="357"/>
+        <w:jc w:val="both"/>
+        <w:rPr>
+          <w:rFonts w:ascii="Times New Roman" w:hAnsi="Times New Roman"/>
+          <w:sz w:val="28"/>
+        </w:rPr>
+      </w:pPr>
+      <w:r>
+        <w:rPr>
+          <w:rFonts w:ascii="Times New Roman" w:hAnsi="Times New Roman"/>
+          <w:sz w:val="28"/>
+          <w:lang w:val="en-US"/>
+        </w:rPr>
+        <w:t xml:space="preserve"> </w:t>
+      </w:r>
+      <w:r>
+        <w:rPr>
+          <w:rFonts w:ascii="Times New Roman" w:hAnsi="Times New Roman"/>
+          <w:sz w:val="28"/>
+        </w:rPr>
+        <w:t>Ускорить работу приложения</w:t>
       </w:r>
     </w:p>
     <w:p>

</xml_diff>

<commit_message>
add logger.h/cpp, beta-release for test
</commit_message>
<xml_diff>
--- a/Полный функционал + фикс.docx
+++ b/Полный функционал + фикс.docx
@@ -257,23 +257,7 @@
           <w:sz w:val="28"/>
           <w:szCs w:val="28"/>
         </w:rPr>
-        <w:t xml:space="preserve">Добавлять/изменять/удалять информацию </w:t>
-      </w:r>
-      <w:proofErr w:type="gramStart"/>
-      <w:r>
-        <w:rPr>
-          <w:sz w:val="28"/>
-          <w:szCs w:val="28"/>
-        </w:rPr>
-        <w:t>о готовых наборов</w:t>
-      </w:r>
-      <w:proofErr w:type="gramEnd"/>
-      <w:r>
-        <w:rPr>
-          <w:sz w:val="28"/>
-          <w:szCs w:val="28"/>
-        </w:rPr>
-        <w:t xml:space="preserve"> вышивки.</w:t>
+        <w:t>Добавлять/изменять/удалять информацию о готовых наборов вышивки.</w:t>
       </w:r>
     </w:p>
     <w:p>
@@ -544,15 +528,7 @@
           <w:rFonts w:ascii="Times New Roman" w:hAnsi="Times New Roman"/>
           <w:sz w:val="28"/>
         </w:rPr>
-        <w:t xml:space="preserve">Добавлять/изменять/удалять информацию </w:t>
-      </w:r>
-      <w:proofErr w:type="gramStart"/>
-      <w:r>
-        <w:rPr>
-          <w:rFonts w:ascii="Times New Roman" w:hAnsi="Times New Roman"/>
-          <w:sz w:val="28"/>
-        </w:rPr>
-        <w:t>о</w:t>
+        <w:t>Добавлять/изменять/удалять информацию о</w:t>
       </w:r>
       <w:r>
         <w:rPr>
@@ -560,16 +536,7 @@
           <w:rFonts w:ascii="Times New Roman" w:hAnsi="Times New Roman"/>
           <w:sz w:val="28"/>
         </w:rPr>
-        <w:t xml:space="preserve"> готовых наборов</w:t>
-      </w:r>
-      <w:proofErr w:type="gramEnd"/>
-      <w:r>
-        <w:rPr>
-          <w:rStyle w:val="a5"/>
-          <w:rFonts w:ascii="Times New Roman" w:hAnsi="Times New Roman"/>
-          <w:sz w:val="28"/>
-        </w:rPr>
-        <w:t xml:space="preserve"> вышивки</w:t>
+        <w:t xml:space="preserve"> готовых наборов вышивки</w:t>
       </w:r>
       <w:r>
         <w:rPr>
@@ -1562,12 +1529,14 @@
         <w:rPr>
           <w:rFonts w:ascii="Times New Roman" w:hAnsi="Times New Roman"/>
           <w:sz w:val="28"/>
-        </w:rPr>
-      </w:pPr>
-      <w:r>
-        <w:rPr>
-          <w:rFonts w:ascii="Times New Roman" w:hAnsi="Times New Roman"/>
-          <w:sz w:val="28"/>
+          <w:lang w:val="en-US"/>
+        </w:rPr>
+      </w:pPr>
+      <w:r>
+        <w:rPr>
+          <w:rFonts w:ascii="Times New Roman" w:hAnsi="Times New Roman"/>
+          <w:sz w:val="28"/>
+          <w:lang w:val="en-US"/>
         </w:rPr>
         <w:t xml:space="preserve"> </w:t>
       </w:r>
@@ -1576,18 +1545,101 @@
           <w:rFonts w:ascii="Times New Roman" w:hAnsi="Times New Roman"/>
           <w:sz w:val="28"/>
         </w:rPr>
-        <w:t>Реализовать деплой для приложения</w:t>
+        <w:t>Реализовать</w:t>
+      </w:r>
+      <w:r>
+        <w:rPr>
+          <w:rFonts w:ascii="Times New Roman" w:hAnsi="Times New Roman"/>
+          <w:sz w:val="28"/>
+          <w:lang w:val="en-US"/>
+        </w:rPr>
+        <w:t xml:space="preserve"> </w:t>
+      </w:r>
+      <w:r>
+        <w:rPr>
+          <w:rFonts w:ascii="Times New Roman" w:hAnsi="Times New Roman"/>
+          <w:sz w:val="28"/>
+        </w:rPr>
+        <w:t>деплой</w:t>
+      </w:r>
+      <w:r>
+        <w:rPr>
+          <w:rFonts w:ascii="Times New Roman" w:hAnsi="Times New Roman"/>
+          <w:sz w:val="28"/>
+          <w:lang w:val="en-US"/>
+        </w:rPr>
+        <w:t xml:space="preserve"> </w:t>
+      </w:r>
+      <w:r>
+        <w:rPr>
+          <w:rFonts w:ascii="Times New Roman" w:hAnsi="Times New Roman"/>
+          <w:sz w:val="28"/>
+        </w:rPr>
+        <w:t>для</w:t>
+      </w:r>
+      <w:r>
+        <w:rPr>
+          <w:rFonts w:ascii="Times New Roman" w:hAnsi="Times New Roman"/>
+          <w:sz w:val="28"/>
+          <w:lang w:val="en-US"/>
+        </w:rPr>
+        <w:t xml:space="preserve"> </w:t>
+      </w:r>
+      <w:r>
+        <w:rPr>
+          <w:rFonts w:ascii="Times New Roman" w:hAnsi="Times New Roman"/>
+          <w:sz w:val="28"/>
+        </w:rPr>
+        <w:t>приложения</w:t>
       </w:r>
     </w:p>
     <w:p>
       <w:pPr>
         <w:spacing w:line="360" w:lineRule="auto"/>
-        <w:jc w:val="both"/>
-        <w:rPr>
-          <w:rFonts w:ascii="Times New Roman" w:hAnsi="Times New Roman"/>
-          <w:sz w:val="28"/>
-        </w:rPr>
-      </w:pPr>
+        <w:ind w:left="-74"/>
+        <w:jc w:val="both"/>
+        <w:rPr>
+          <w:rFonts w:ascii="Times New Roman" w:hAnsi="Times New Roman"/>
+          <w:sz w:val="28"/>
+          <w:lang w:val="en-US"/>
+        </w:rPr>
+      </w:pPr>
+      <w:proofErr w:type="spellStart"/>
+      <w:r>
+        <w:rPr>
+          <w:rFonts w:ascii="Times New Roman" w:hAnsi="Times New Roman"/>
+          <w:sz w:val="28"/>
+          <w:lang w:val="en-US"/>
+        </w:rPr>
+        <w:t>windeployqt</w:t>
+      </w:r>
+      <w:proofErr w:type="spellEnd"/>
+      <w:r>
+        <w:rPr>
+          <w:rFonts w:ascii="Times New Roman" w:hAnsi="Times New Roman"/>
+          <w:sz w:val="28"/>
+          <w:lang w:val="en-US"/>
+        </w:rPr>
+        <w:t xml:space="preserve"> --</w:t>
+      </w:r>
+      <w:proofErr w:type="spellStart"/>
+      <w:r>
+        <w:rPr>
+          <w:rFonts w:ascii="Times New Roman" w:hAnsi="Times New Roman"/>
+          <w:sz w:val="28"/>
+          <w:lang w:val="en-US"/>
+        </w:rPr>
+        <w:t>qmldir</w:t>
+      </w:r>
+      <w:proofErr w:type="spellEnd"/>
+      <w:r>
+        <w:rPr>
+          <w:rFonts w:ascii="Times New Roman" w:hAnsi="Times New Roman"/>
+          <w:sz w:val="28"/>
+          <w:lang w:val="en-US"/>
+        </w:rPr>
+        <w:t xml:space="preserve"> "C:\college\projectQT\BaguetteWorkshopProject\project" .</w:t>
+      </w:r>
     </w:p>
     <w:p>
       <w:pPr>
@@ -1596,6 +1648,7 @@
         <w:rPr>
           <w:rFonts w:ascii="Times New Roman" w:hAnsi="Times New Roman"/>
           <w:sz w:val="28"/>
+          <w:lang w:val="en-US"/>
         </w:rPr>
       </w:pPr>
     </w:p>
@@ -1606,6 +1659,18 @@
         <w:rPr>
           <w:rFonts w:ascii="Times New Roman" w:hAnsi="Times New Roman"/>
           <w:sz w:val="28"/>
+          <w:lang w:val="en-US"/>
+        </w:rPr>
+      </w:pPr>
+    </w:p>
+    <w:p>
+      <w:pPr>
+        <w:spacing w:line="360" w:lineRule="auto"/>
+        <w:jc w:val="both"/>
+        <w:rPr>
+          <w:rFonts w:ascii="Times New Roman" w:hAnsi="Times New Roman"/>
+          <w:sz w:val="28"/>
+          <w:lang w:val="en-US"/>
         </w:rPr>
       </w:pPr>
     </w:p>

</xml_diff>

<commit_message>
add new func to the specifications
</commit_message>
<xml_diff>
--- a/Полный функционал + фикс.docx
+++ b/Полный функционал + фикс.docx
@@ -257,7 +257,23 @@
           <w:sz w:val="28"/>
           <w:szCs w:val="28"/>
         </w:rPr>
-        <w:t>Добавлять/изменять/удалять информацию о готовых наборов вышивки.</w:t>
+        <w:t xml:space="preserve">Добавлять/изменять/удалять информацию </w:t>
+      </w:r>
+      <w:proofErr w:type="gramStart"/>
+      <w:r>
+        <w:rPr>
+          <w:sz w:val="28"/>
+          <w:szCs w:val="28"/>
+        </w:rPr>
+        <w:t>о готовых наборов</w:t>
+      </w:r>
+      <w:proofErr w:type="gramEnd"/>
+      <w:r>
+        <w:rPr>
+          <w:sz w:val="28"/>
+          <w:szCs w:val="28"/>
+        </w:rPr>
+        <w:t xml:space="preserve"> вышивки.</w:t>
       </w:r>
     </w:p>
     <w:p>
@@ -528,7 +544,15 @@
           <w:rFonts w:ascii="Times New Roman" w:hAnsi="Times New Roman"/>
           <w:sz w:val="28"/>
         </w:rPr>
-        <w:t>Добавлять/изменять/удалять информацию о</w:t>
+        <w:t xml:space="preserve">Добавлять/изменять/удалять информацию </w:t>
+      </w:r>
+      <w:proofErr w:type="gramStart"/>
+      <w:r>
+        <w:rPr>
+          <w:rFonts w:ascii="Times New Roman" w:hAnsi="Times New Roman"/>
+          <w:sz w:val="28"/>
+        </w:rPr>
+        <w:t>о</w:t>
       </w:r>
       <w:r>
         <w:rPr>
@@ -536,7 +560,16 @@
           <w:rFonts w:ascii="Times New Roman" w:hAnsi="Times New Roman"/>
           <w:sz w:val="28"/>
         </w:rPr>
-        <w:t xml:space="preserve"> готовых наборов вышивки</w:t>
+        <w:t xml:space="preserve"> готовых наборов</w:t>
+      </w:r>
+      <w:proofErr w:type="gramEnd"/>
+      <w:r>
+        <w:rPr>
+          <w:rStyle w:val="a5"/>
+          <w:rFonts w:ascii="Times New Roman" w:hAnsi="Times New Roman"/>
+          <w:sz w:val="28"/>
+        </w:rPr>
+        <w:t xml:space="preserve"> вышивки</w:t>
       </w:r>
       <w:r>
         <w:rPr>
@@ -1445,6 +1478,27 @@
           <w:rFonts w:ascii="Times New Roman" w:hAnsi="Times New Roman"/>
           <w:sz w:val="28"/>
         </w:rPr>
+        <w:t xml:space="preserve"> Заказы</w:t>
+      </w:r>
+      <w:r>
+        <w:rPr>
+          <w:rFonts w:ascii="Times New Roman" w:hAnsi="Times New Roman"/>
+          <w:sz w:val="28"/>
+        </w:rPr>
+        <w:t xml:space="preserve"> (</w:t>
+      </w:r>
+      <w:r>
+        <w:rPr>
+          <w:rFonts w:ascii="Times New Roman" w:hAnsi="Times New Roman"/>
+          <w:sz w:val="28"/>
+        </w:rPr>
+        <w:t>у продавца</w:t>
+      </w:r>
+      <w:r>
+        <w:rPr>
+          <w:rFonts w:ascii="Times New Roman" w:hAnsi="Times New Roman"/>
+          <w:sz w:val="28"/>
+        </w:rPr>
         <w:t xml:space="preserve"> </w:t>
       </w:r>
       <w:r>
@@ -1452,7 +1506,28 @@
           <w:rFonts w:ascii="Times New Roman" w:hAnsi="Times New Roman"/>
           <w:sz w:val="28"/>
         </w:rPr>
-        <w:t>Сделать полное описание всех таблиц (для собственного удобного понимания)</w:t>
+        <w:t xml:space="preserve">и у мастера) </w:t>
+      </w:r>
+      <w:r>
+        <w:rPr>
+          <w:rFonts w:ascii="Times New Roman" w:hAnsi="Times New Roman"/>
+          <w:sz w:val="28"/>
+        </w:rPr>
+        <w:t xml:space="preserve">поиск </w:t>
+      </w:r>
+      <w:r>
+        <w:rPr>
+          <w:rFonts w:ascii="Times New Roman" w:hAnsi="Times New Roman"/>
+          <w:sz w:val="28"/>
+        </w:rPr>
+        <w:t>по периоду</w:t>
+      </w:r>
+      <w:r>
+        <w:rPr>
+          <w:rFonts w:ascii="Times New Roman" w:hAnsi="Times New Roman"/>
+          <w:sz w:val="28"/>
+        </w:rPr>
+        <w:t xml:space="preserve"> дат</w:t>
       </w:r>
     </w:p>
     <w:p>
@@ -1475,14 +1550,23 @@
           <w:rFonts w:ascii="Times New Roman" w:hAnsi="Times New Roman"/>
           <w:sz w:val="28"/>
         </w:rPr>
-        <w:t xml:space="preserve"> Э</w:t>
-      </w:r>
-      <w:r>
-        <w:rPr>
-          <w:rFonts w:ascii="Times New Roman" w:hAnsi="Times New Roman"/>
-          <w:sz w:val="28"/>
-        </w:rPr>
-        <w:t>кспорт/импорт если будет возможность</w:t>
+        <w:t>Отправка SMS-уведомлений клиентам о готовности заказа (через сервисы типа </w:t>
+      </w:r>
+      <w:hyperlink r:id="rId5" w:tgtFrame="_blank" w:history="1">
+        <w:r>
+          <w:rPr>
+            <w:rFonts w:ascii="Times New Roman" w:hAnsi="Times New Roman"/>
+            <w:sz w:val="28"/>
+          </w:rPr>
+          <w:t>SMS.ru</w:t>
+        </w:r>
+      </w:hyperlink>
+      <w:r>
+        <w:rPr>
+          <w:rFonts w:ascii="Times New Roman" w:hAnsi="Times New Roman"/>
+          <w:sz w:val="28"/>
+        </w:rPr>
+        <w:t>)</w:t>
       </w:r>
     </w:p>
     <w:p>
@@ -1504,16 +1588,67 @@
         <w:rPr>
           <w:rFonts w:ascii="Times New Roman" w:hAnsi="Times New Roman"/>
           <w:sz w:val="28"/>
+        </w:rPr>
+        <w:t xml:space="preserve"> Реализация отдельного функционала для администратора</w:t>
+      </w:r>
+      <w:r>
+        <w:rPr>
+          <w:rFonts w:ascii="Times New Roman" w:hAnsi="Times New Roman"/>
+          <w:sz w:val="28"/>
+        </w:rPr>
+        <w:t>:</w:t>
+      </w:r>
+    </w:p>
+    <w:p>
+      <w:pPr>
+        <w:pStyle w:val="a4"/>
+        <w:numPr>
+          <w:ilvl w:val="0"/>
+          <w:numId w:val="5"/>
+        </w:numPr>
+        <w:spacing w:line="360" w:lineRule="auto"/>
+        <w:jc w:val="both"/>
+        <w:rPr>
+          <w:rFonts w:ascii="Times New Roman" w:hAnsi="Times New Roman"/>
+          <w:sz w:val="28"/>
           <w:lang w:val="en-US"/>
         </w:rPr>
+      </w:pPr>
+      <w:r>
+        <w:rPr>
+          <w:rFonts w:ascii="Times New Roman" w:hAnsi="Times New Roman"/>
+          <w:sz w:val="28"/>
+        </w:rPr>
+        <w:t>Просмотр логов</w:t>
+      </w:r>
+    </w:p>
+    <w:p>
+      <w:pPr>
+        <w:pStyle w:val="a4"/>
+        <w:numPr>
+          <w:ilvl w:val="0"/>
+          <w:numId w:val="5"/>
+        </w:numPr>
+        <w:spacing w:line="360" w:lineRule="auto"/>
+        <w:jc w:val="both"/>
+        <w:rPr>
+          <w:rFonts w:ascii="Times New Roman" w:hAnsi="Times New Roman"/>
+          <w:sz w:val="28"/>
+        </w:rPr>
+      </w:pPr>
+      <w:r>
+        <w:rPr>
+          <w:rFonts w:ascii="Times New Roman" w:hAnsi="Times New Roman"/>
+          <w:sz w:val="28"/>
+        </w:rPr>
+        <w:t>Управление аккаунтами рабочих (регистрация, изменение, удаление)</w:t>
+      </w:r>
+      <w:r>
+        <w:rPr>
+          <w:rFonts w:ascii="Times New Roman" w:hAnsi="Times New Roman"/>
+          <w:sz w:val="28"/>
+        </w:rPr>
         <w:t xml:space="preserve"> </w:t>
-      </w:r>
-      <w:r>
-        <w:rPr>
-          <w:rFonts w:ascii="Times New Roman" w:hAnsi="Times New Roman"/>
-          <w:sz w:val="28"/>
-        </w:rPr>
-        <w:t>Ускорить работу приложения</w:t>
       </w:r>
     </w:p>
     <w:p>
@@ -1529,14 +1664,42 @@
         <w:rPr>
           <w:rFonts w:ascii="Times New Roman" w:hAnsi="Times New Roman"/>
           <w:sz w:val="28"/>
-          <w:lang w:val="en-US"/>
-        </w:rPr>
-      </w:pPr>
-      <w:r>
-        <w:rPr>
-          <w:rFonts w:ascii="Times New Roman" w:hAnsi="Times New Roman"/>
-          <w:sz w:val="28"/>
-          <w:lang w:val="en-US"/>
+        </w:rPr>
+      </w:pPr>
+      <w:r>
+        <w:rPr>
+          <w:rFonts w:ascii="Times New Roman" w:hAnsi="Times New Roman"/>
+          <w:sz w:val="28"/>
+        </w:rPr>
+        <w:t xml:space="preserve"> Э</w:t>
+      </w:r>
+      <w:r>
+        <w:rPr>
+          <w:rFonts w:ascii="Times New Roman" w:hAnsi="Times New Roman"/>
+          <w:sz w:val="28"/>
+        </w:rPr>
+        <w:t>кспорт/импорт если будет возможность</w:t>
+      </w:r>
+    </w:p>
+    <w:p>
+      <w:pPr>
+        <w:pStyle w:val="a4"/>
+        <w:numPr>
+          <w:ilvl w:val="0"/>
+          <w:numId w:val="3"/>
+        </w:numPr>
+        <w:spacing w:line="360" w:lineRule="auto"/>
+        <w:ind w:left="283" w:hanging="357"/>
+        <w:jc w:val="both"/>
+        <w:rPr>
+          <w:rFonts w:ascii="Times New Roman" w:hAnsi="Times New Roman"/>
+          <w:sz w:val="28"/>
+        </w:rPr>
+      </w:pPr>
+      <w:r>
+        <w:rPr>
+          <w:rFonts w:ascii="Times New Roman" w:hAnsi="Times New Roman"/>
+          <w:sz w:val="28"/>
         </w:rPr>
         <w:t xml:space="preserve"> </w:t>
       </w:r>
@@ -1545,13 +1708,96 @@
           <w:rFonts w:ascii="Times New Roman" w:hAnsi="Times New Roman"/>
           <w:sz w:val="28"/>
         </w:rPr>
+        <w:t>Ускорить работу приложения</w:t>
+      </w:r>
+    </w:p>
+    <w:p>
+      <w:pPr>
+        <w:pStyle w:val="a4"/>
+        <w:numPr>
+          <w:ilvl w:val="0"/>
+          <w:numId w:val="3"/>
+        </w:numPr>
+        <w:spacing w:line="360" w:lineRule="auto"/>
+        <w:ind w:left="283" w:hanging="357"/>
+        <w:jc w:val="both"/>
+        <w:rPr>
+          <w:rFonts w:ascii="Times New Roman" w:hAnsi="Times New Roman"/>
+          <w:sz w:val="28"/>
+        </w:rPr>
+      </w:pPr>
+      <w:r>
+        <w:rPr>
+          <w:rFonts w:ascii="Times New Roman" w:hAnsi="Times New Roman"/>
+          <w:sz w:val="28"/>
+        </w:rPr>
+        <w:t xml:space="preserve"> Резервное копирование БД??</w:t>
+      </w:r>
+    </w:p>
+    <w:p>
+      <w:pPr>
+        <w:pStyle w:val="a4"/>
+        <w:numPr>
+          <w:ilvl w:val="0"/>
+          <w:numId w:val="3"/>
+        </w:numPr>
+        <w:spacing w:line="360" w:lineRule="auto"/>
+        <w:ind w:left="283" w:hanging="357"/>
+        <w:jc w:val="both"/>
+        <w:rPr>
+          <w:rFonts w:ascii="Times New Roman" w:hAnsi="Times New Roman"/>
+          <w:sz w:val="28"/>
+        </w:rPr>
+      </w:pPr>
+      <w:r>
+        <w:rPr>
+          <w:rFonts w:ascii="Times New Roman" w:hAnsi="Times New Roman"/>
+          <w:sz w:val="28"/>
+        </w:rPr>
+        <w:lastRenderedPageBreak/>
+        <w:t xml:space="preserve"> </w:t>
+      </w:r>
+      <w:r>
+        <w:rPr>
+          <w:rFonts w:ascii="Times New Roman" w:hAnsi="Times New Roman"/>
+          <w:sz w:val="28"/>
+        </w:rPr>
+        <w:t>Сделать полное описание всех таблиц (для собственного удобного понимания)</w:t>
+      </w:r>
+    </w:p>
+    <w:p>
+      <w:pPr>
+        <w:pStyle w:val="a4"/>
+        <w:numPr>
+          <w:ilvl w:val="0"/>
+          <w:numId w:val="3"/>
+        </w:numPr>
+        <w:spacing w:line="360" w:lineRule="auto"/>
+        <w:ind w:left="283" w:hanging="357"/>
+        <w:jc w:val="both"/>
+        <w:rPr>
+          <w:rFonts w:ascii="Times New Roman" w:hAnsi="Times New Roman"/>
+          <w:sz w:val="28"/>
+        </w:rPr>
+      </w:pPr>
+      <w:r>
+        <w:rPr>
+          <w:rFonts w:ascii="Times New Roman" w:hAnsi="Times New Roman"/>
+          <w:sz w:val="28"/>
+        </w:rPr>
+        <w:t xml:space="preserve"> </w:t>
+      </w:r>
+      <w:r>
+        <w:rPr>
+          <w:rFonts w:ascii="Times New Roman" w:hAnsi="Times New Roman"/>
+          <w:sz w:val="28"/>
+        </w:rPr>
         <w:t>Реализовать</w:t>
       </w:r>
       <w:r>
         <w:rPr>
           <w:rFonts w:ascii="Times New Roman" w:hAnsi="Times New Roman"/>
           <w:sz w:val="28"/>
-          <w:lang w:val="en-US"/>
         </w:rPr>
         <w:t xml:space="preserve"> </w:t>
       </w:r>
@@ -1566,7 +1812,6 @@
         <w:rPr>
           <w:rFonts w:ascii="Times New Roman" w:hAnsi="Times New Roman"/>
           <w:sz w:val="28"/>
-          <w:lang w:val="en-US"/>
         </w:rPr>
         <w:t xml:space="preserve"> </w:t>
       </w:r>
@@ -1581,7 +1826,6 @@
         <w:rPr>
           <w:rFonts w:ascii="Times New Roman" w:hAnsi="Times New Roman"/>
           <w:sz w:val="28"/>
-          <w:lang w:val="en-US"/>
         </w:rPr>
         <w:t xml:space="preserve"> </w:t>
       </w:r>
@@ -1591,6 +1835,29 @@
           <w:sz w:val="28"/>
         </w:rPr>
         <w:t>приложения</w:t>
+      </w:r>
+      <w:r>
+        <w:rPr>
+          <w:rFonts w:ascii="Times New Roman" w:hAnsi="Times New Roman"/>
+          <w:sz w:val="28"/>
+        </w:rPr>
+        <w:t xml:space="preserve"> (</w:t>
+      </w:r>
+      <w:proofErr w:type="spellStart"/>
+      <w:r>
+        <w:rPr>
+          <w:rFonts w:ascii="Times New Roman" w:hAnsi="Times New Roman"/>
+          <w:sz w:val="28"/>
+        </w:rPr>
+        <w:t>мб</w:t>
+      </w:r>
+      <w:proofErr w:type="spellEnd"/>
+      <w:r>
+        <w:rPr>
+          <w:rFonts w:ascii="Times New Roman" w:hAnsi="Times New Roman"/>
+          <w:sz w:val="28"/>
+        </w:rPr>
+        <w:t xml:space="preserve"> даже установщики сделать)</w:t>
       </w:r>
     </w:p>
     <w:p>
@@ -1638,8 +1905,18 @@
           <w:sz w:val="28"/>
           <w:lang w:val="en-US"/>
         </w:rPr>
-        <w:t xml:space="preserve"> "C:\college\projectQT\BaguetteWorkshopProject\project" .</w:t>
-      </w:r>
+        <w:t xml:space="preserve"> "C:\college\projectQT\BaguetteWorkshopProject\project</w:t>
+      </w:r>
+      <w:proofErr w:type="gramStart"/>
+      <w:r>
+        <w:rPr>
+          <w:rFonts w:ascii="Times New Roman" w:hAnsi="Times New Roman"/>
+          <w:sz w:val="28"/>
+          <w:lang w:val="en-US"/>
+        </w:rPr>
+        <w:t>" .</w:t>
+      </w:r>
+      <w:proofErr w:type="gramEnd"/>
     </w:p>
     <w:p>
       <w:pPr>
@@ -1782,6 +2059,267 @@
     </w:lvl>
   </w:abstractNum>
   <w:abstractNum w:abstractNumId="1" w15:restartNumberingAfterBreak="0">
+    <w:nsid w:val="0B4E5367"/>
+    <w:multiLevelType w:val="multilevel"/>
+    <w:tmpl w:val="B73CFB2C"/>
+    <w:lvl w:ilvl="0">
+      <w:start w:val="1"/>
+      <w:numFmt w:val="bullet"/>
+      <w:lvlText w:val=""/>
+      <w:lvlJc w:val="left"/>
+      <w:pPr>
+        <w:tabs>
+          <w:tab w:val="num" w:pos="720"/>
+        </w:tabs>
+        <w:ind w:left="720" w:hanging="360"/>
+      </w:pPr>
+      <w:rPr>
+        <w:rFonts w:ascii="Symbol" w:hAnsi="Symbol" w:hint="default"/>
+        <w:sz w:val="20"/>
+      </w:rPr>
+    </w:lvl>
+    <w:lvl w:ilvl="1" w:tentative="1">
+      <w:start w:val="1"/>
+      <w:numFmt w:val="bullet"/>
+      <w:lvlText w:val="o"/>
+      <w:lvlJc w:val="left"/>
+      <w:pPr>
+        <w:tabs>
+          <w:tab w:val="num" w:pos="1440"/>
+        </w:tabs>
+        <w:ind w:left="1440" w:hanging="360"/>
+      </w:pPr>
+      <w:rPr>
+        <w:rFonts w:ascii="Courier New" w:hAnsi="Courier New" w:hint="default"/>
+        <w:sz w:val="20"/>
+      </w:rPr>
+    </w:lvl>
+    <w:lvl w:ilvl="2" w:tentative="1">
+      <w:start w:val="1"/>
+      <w:numFmt w:val="bullet"/>
+      <w:lvlText w:val=""/>
+      <w:lvlJc w:val="left"/>
+      <w:pPr>
+        <w:tabs>
+          <w:tab w:val="num" w:pos="2160"/>
+        </w:tabs>
+        <w:ind w:left="2160" w:hanging="360"/>
+      </w:pPr>
+      <w:rPr>
+        <w:rFonts w:ascii="Wingdings" w:hAnsi="Wingdings" w:hint="default"/>
+        <w:sz w:val="20"/>
+      </w:rPr>
+    </w:lvl>
+    <w:lvl w:ilvl="3" w:tentative="1">
+      <w:start w:val="1"/>
+      <w:numFmt w:val="bullet"/>
+      <w:lvlText w:val=""/>
+      <w:lvlJc w:val="left"/>
+      <w:pPr>
+        <w:tabs>
+          <w:tab w:val="num" w:pos="2880"/>
+        </w:tabs>
+        <w:ind w:left="2880" w:hanging="360"/>
+      </w:pPr>
+      <w:rPr>
+        <w:rFonts w:ascii="Wingdings" w:hAnsi="Wingdings" w:hint="default"/>
+        <w:sz w:val="20"/>
+      </w:rPr>
+    </w:lvl>
+    <w:lvl w:ilvl="4" w:tentative="1">
+      <w:start w:val="1"/>
+      <w:numFmt w:val="bullet"/>
+      <w:lvlText w:val=""/>
+      <w:lvlJc w:val="left"/>
+      <w:pPr>
+        <w:tabs>
+          <w:tab w:val="num" w:pos="3600"/>
+        </w:tabs>
+        <w:ind w:left="3600" w:hanging="360"/>
+      </w:pPr>
+      <w:rPr>
+        <w:rFonts w:ascii="Wingdings" w:hAnsi="Wingdings" w:hint="default"/>
+        <w:sz w:val="20"/>
+      </w:rPr>
+    </w:lvl>
+    <w:lvl w:ilvl="5" w:tentative="1">
+      <w:start w:val="1"/>
+      <w:numFmt w:val="bullet"/>
+      <w:lvlText w:val=""/>
+      <w:lvlJc w:val="left"/>
+      <w:pPr>
+        <w:tabs>
+          <w:tab w:val="num" w:pos="4320"/>
+        </w:tabs>
+        <w:ind w:left="4320" w:hanging="360"/>
+      </w:pPr>
+      <w:rPr>
+        <w:rFonts w:ascii="Wingdings" w:hAnsi="Wingdings" w:hint="default"/>
+        <w:sz w:val="20"/>
+      </w:rPr>
+    </w:lvl>
+    <w:lvl w:ilvl="6" w:tentative="1">
+      <w:start w:val="1"/>
+      <w:numFmt w:val="bullet"/>
+      <w:lvlText w:val=""/>
+      <w:lvlJc w:val="left"/>
+      <w:pPr>
+        <w:tabs>
+          <w:tab w:val="num" w:pos="5040"/>
+        </w:tabs>
+        <w:ind w:left="5040" w:hanging="360"/>
+      </w:pPr>
+      <w:rPr>
+        <w:rFonts w:ascii="Wingdings" w:hAnsi="Wingdings" w:hint="default"/>
+        <w:sz w:val="20"/>
+      </w:rPr>
+    </w:lvl>
+    <w:lvl w:ilvl="7" w:tentative="1">
+      <w:start w:val="1"/>
+      <w:numFmt w:val="bullet"/>
+      <w:lvlText w:val=""/>
+      <w:lvlJc w:val="left"/>
+      <w:pPr>
+        <w:tabs>
+          <w:tab w:val="num" w:pos="5760"/>
+        </w:tabs>
+        <w:ind w:left="5760" w:hanging="360"/>
+      </w:pPr>
+      <w:rPr>
+        <w:rFonts w:ascii="Wingdings" w:hAnsi="Wingdings" w:hint="default"/>
+        <w:sz w:val="20"/>
+      </w:rPr>
+    </w:lvl>
+    <w:lvl w:ilvl="8" w:tentative="1">
+      <w:start w:val="1"/>
+      <w:numFmt w:val="bullet"/>
+      <w:lvlText w:val=""/>
+      <w:lvlJc w:val="left"/>
+      <w:pPr>
+        <w:tabs>
+          <w:tab w:val="num" w:pos="6480"/>
+        </w:tabs>
+        <w:ind w:left="6480" w:hanging="360"/>
+      </w:pPr>
+      <w:rPr>
+        <w:rFonts w:ascii="Wingdings" w:hAnsi="Wingdings" w:hint="default"/>
+        <w:sz w:val="20"/>
+      </w:rPr>
+    </w:lvl>
+  </w:abstractNum>
+  <w:abstractNum w:abstractNumId="2" w15:restartNumberingAfterBreak="0">
+    <w:nsid w:val="175A7DB3"/>
+    <w:multiLevelType w:val="hybridMultilevel"/>
+    <w:tmpl w:val="A82414CC"/>
+    <w:lvl w:ilvl="0" w:tplc="EAC8BD10">
+      <w:numFmt w:val="bullet"/>
+      <w:lvlText w:val="-"/>
+      <w:lvlJc w:val="left"/>
+      <w:pPr>
+        <w:ind w:left="643" w:hanging="360"/>
+      </w:pPr>
+      <w:rPr>
+        <w:rFonts w:ascii="Times New Roman" w:eastAsia="Times New Roman" w:hAnsi="Times New Roman" w:cs="Times New Roman" w:hint="default"/>
+      </w:rPr>
+    </w:lvl>
+    <w:lvl w:ilvl="1" w:tplc="04190003" w:tentative="1">
+      <w:start w:val="1"/>
+      <w:numFmt w:val="bullet"/>
+      <w:lvlText w:val="o"/>
+      <w:lvlJc w:val="left"/>
+      <w:pPr>
+        <w:ind w:left="1363" w:hanging="360"/>
+      </w:pPr>
+      <w:rPr>
+        <w:rFonts w:ascii="Courier New" w:hAnsi="Courier New" w:cs="Courier New" w:hint="default"/>
+      </w:rPr>
+    </w:lvl>
+    <w:lvl w:ilvl="2" w:tplc="04190005" w:tentative="1">
+      <w:start w:val="1"/>
+      <w:numFmt w:val="bullet"/>
+      <w:lvlText w:val=""/>
+      <w:lvlJc w:val="left"/>
+      <w:pPr>
+        <w:ind w:left="2083" w:hanging="360"/>
+      </w:pPr>
+      <w:rPr>
+        <w:rFonts w:ascii="Wingdings" w:hAnsi="Wingdings" w:hint="default"/>
+      </w:rPr>
+    </w:lvl>
+    <w:lvl w:ilvl="3" w:tplc="04190001" w:tentative="1">
+      <w:start w:val="1"/>
+      <w:numFmt w:val="bullet"/>
+      <w:lvlText w:val=""/>
+      <w:lvlJc w:val="left"/>
+      <w:pPr>
+        <w:ind w:left="2803" w:hanging="360"/>
+      </w:pPr>
+      <w:rPr>
+        <w:rFonts w:ascii="Symbol" w:hAnsi="Symbol" w:hint="default"/>
+      </w:rPr>
+    </w:lvl>
+    <w:lvl w:ilvl="4" w:tplc="04190003" w:tentative="1">
+      <w:start w:val="1"/>
+      <w:numFmt w:val="bullet"/>
+      <w:lvlText w:val="o"/>
+      <w:lvlJc w:val="left"/>
+      <w:pPr>
+        <w:ind w:left="3523" w:hanging="360"/>
+      </w:pPr>
+      <w:rPr>
+        <w:rFonts w:ascii="Courier New" w:hAnsi="Courier New" w:cs="Courier New" w:hint="default"/>
+      </w:rPr>
+    </w:lvl>
+    <w:lvl w:ilvl="5" w:tplc="04190005" w:tentative="1">
+      <w:start w:val="1"/>
+      <w:numFmt w:val="bullet"/>
+      <w:lvlText w:val=""/>
+      <w:lvlJc w:val="left"/>
+      <w:pPr>
+        <w:ind w:left="4243" w:hanging="360"/>
+      </w:pPr>
+      <w:rPr>
+        <w:rFonts w:ascii="Wingdings" w:hAnsi="Wingdings" w:hint="default"/>
+      </w:rPr>
+    </w:lvl>
+    <w:lvl w:ilvl="6" w:tplc="04190001" w:tentative="1">
+      <w:start w:val="1"/>
+      <w:numFmt w:val="bullet"/>
+      <w:lvlText w:val=""/>
+      <w:lvlJc w:val="left"/>
+      <w:pPr>
+        <w:ind w:left="4963" w:hanging="360"/>
+      </w:pPr>
+      <w:rPr>
+        <w:rFonts w:ascii="Symbol" w:hAnsi="Symbol" w:hint="default"/>
+      </w:rPr>
+    </w:lvl>
+    <w:lvl w:ilvl="7" w:tplc="04190003" w:tentative="1">
+      <w:start w:val="1"/>
+      <w:numFmt w:val="bullet"/>
+      <w:lvlText w:val="o"/>
+      <w:lvlJc w:val="left"/>
+      <w:pPr>
+        <w:ind w:left="5683" w:hanging="360"/>
+      </w:pPr>
+      <w:rPr>
+        <w:rFonts w:ascii="Courier New" w:hAnsi="Courier New" w:cs="Courier New" w:hint="default"/>
+      </w:rPr>
+    </w:lvl>
+    <w:lvl w:ilvl="8" w:tplc="04190005" w:tentative="1">
+      <w:start w:val="1"/>
+      <w:numFmt w:val="bullet"/>
+      <w:lvlText w:val=""/>
+      <w:lvlJc w:val="left"/>
+      <w:pPr>
+        <w:ind w:left="6403" w:hanging="360"/>
+      </w:pPr>
+      <w:rPr>
+        <w:rFonts w:ascii="Wingdings" w:hAnsi="Wingdings" w:hint="default"/>
+      </w:rPr>
+    </w:lvl>
+  </w:abstractNum>
+  <w:abstractNum w:abstractNumId="3" w15:restartNumberingAfterBreak="0">
     <w:nsid w:val="252F248A"/>
     <w:multiLevelType w:val="hybridMultilevel"/>
     <w:tmpl w:val="F68ACD90"/>
@@ -1867,7 +2405,7 @@
       </w:pPr>
     </w:lvl>
   </w:abstractNum>
-  <w:abstractNum w:abstractNumId="2" w15:restartNumberingAfterBreak="0">
+  <w:abstractNum w:abstractNumId="4" w15:restartNumberingAfterBreak="0">
     <w:nsid w:val="61176B8C"/>
     <w:multiLevelType w:val="multilevel"/>
     <w:tmpl w:val="46746120"/>
@@ -1966,10 +2504,16 @@
     <w:abstractNumId w:val="0"/>
   </w:num>
   <w:num w:numId="2">
-    <w:abstractNumId w:val="2"/>
+    <w:abstractNumId w:val="4"/>
   </w:num>
   <w:num w:numId="3">
+    <w:abstractNumId w:val="3"/>
+  </w:num>
+  <w:num w:numId="4">
     <w:abstractNumId w:val="1"/>
+  </w:num>
+  <w:num w:numId="5">
+    <w:abstractNumId w:val="2"/>
   </w:num>
 </w:numbering>
 </file>
@@ -2447,6 +2991,32 @@
       <w:lang w:eastAsia="ru-RU"/>
     </w:rPr>
   </w:style>
+  <w:style w:type="paragraph" w:customStyle="1" w:styleId="ds-markdown-paragraph">
+    <w:name w:val="ds-markdown-paragraph"/>
+    <w:basedOn w:val="a"/>
+    <w:rsid w:val="002B62DC"/>
+    <w:pPr>
+      <w:spacing w:before="100" w:beforeAutospacing="1" w:after="100" w:afterAutospacing="1" w:line="240" w:lineRule="auto"/>
+    </w:pPr>
+    <w:rPr>
+      <w:rFonts w:ascii="Times New Roman" w:eastAsia="Times New Roman" w:hAnsi="Times New Roman" w:cs="Times New Roman"/>
+      <w:sz w:val="24"/>
+      <w:szCs w:val="24"/>
+      <w:lang w:eastAsia="ru-RU"/>
+    </w:rPr>
+  </w:style>
+  <w:style w:type="character" w:styleId="a6">
+    <w:name w:val="Hyperlink"/>
+    <w:basedOn w:val="a0"/>
+    <w:uiPriority w:val="99"/>
+    <w:semiHidden/>
+    <w:unhideWhenUsed/>
+    <w:rsid w:val="002B62DC"/>
+    <w:rPr>
+      <w:color w:val="0000FF"/>
+      <w:u w:val="single"/>
+    </w:rPr>
+  </w:style>
 </w:styles>
 </file>
 

</xml_diff>

<commit_message>
release logger, account-management, beginning of async for pages
</commit_message>
<xml_diff>
--- a/Полный функционал + фикс.docx
+++ b/Полный функционал + фикс.docx
@@ -257,23 +257,7 @@
           <w:sz w:val="28"/>
           <w:szCs w:val="28"/>
         </w:rPr>
-        <w:t xml:space="preserve">Добавлять/изменять/удалять информацию </w:t>
-      </w:r>
-      <w:proofErr w:type="gramStart"/>
-      <w:r>
-        <w:rPr>
-          <w:sz w:val="28"/>
-          <w:szCs w:val="28"/>
-        </w:rPr>
-        <w:t>о готовых наборов</w:t>
-      </w:r>
-      <w:proofErr w:type="gramEnd"/>
-      <w:r>
-        <w:rPr>
-          <w:sz w:val="28"/>
-          <w:szCs w:val="28"/>
-        </w:rPr>
-        <w:t xml:space="preserve"> вышивки.</w:t>
+        <w:t>Добавлять/изменять/удалять информацию о готовых наборов вышивки.</w:t>
       </w:r>
     </w:p>
     <w:p>
@@ -544,15 +528,7 @@
           <w:rFonts w:ascii="Times New Roman" w:hAnsi="Times New Roman"/>
           <w:sz w:val="28"/>
         </w:rPr>
-        <w:t xml:space="preserve">Добавлять/изменять/удалять информацию </w:t>
-      </w:r>
-      <w:proofErr w:type="gramStart"/>
-      <w:r>
-        <w:rPr>
-          <w:rFonts w:ascii="Times New Roman" w:hAnsi="Times New Roman"/>
-          <w:sz w:val="28"/>
-        </w:rPr>
-        <w:t>о</w:t>
+        <w:t>Добавлять/изменять/удалять информацию о</w:t>
       </w:r>
       <w:r>
         <w:rPr>
@@ -560,16 +536,7 @@
           <w:rFonts w:ascii="Times New Roman" w:hAnsi="Times New Roman"/>
           <w:sz w:val="28"/>
         </w:rPr>
-        <w:t xml:space="preserve"> готовых наборов</w:t>
-      </w:r>
-      <w:proofErr w:type="gramEnd"/>
-      <w:r>
-        <w:rPr>
-          <w:rStyle w:val="a5"/>
-          <w:rFonts w:ascii="Times New Roman" w:hAnsi="Times New Roman"/>
-          <w:sz w:val="28"/>
-        </w:rPr>
-        <w:t xml:space="preserve"> вышивки</w:t>
+        <w:t xml:space="preserve"> готовых наборов вышивки</w:t>
       </w:r>
       <w:r>
         <w:rPr>
@@ -1446,17 +1413,86 @@
           <w:rFonts w:ascii="Times New Roman" w:hAnsi="Times New Roman"/>
           <w:sz w:val="28"/>
         </w:rPr>
-        <w:t xml:space="preserve">Сделать </w:t>
-      </w:r>
-      <w:proofErr w:type="spellStart"/>
-      <w:r>
-        <w:rPr>
-          <w:rFonts w:ascii="Times New Roman" w:hAnsi="Times New Roman"/>
-          <w:sz w:val="28"/>
-        </w:rPr>
-        <w:t>логи</w:t>
-      </w:r>
-      <w:proofErr w:type="spellEnd"/>
+        <w:t>Реализация отдельного функционала для администратора</w:t>
+      </w:r>
+      <w:r>
+        <w:rPr>
+          <w:rFonts w:ascii="Times New Roman" w:hAnsi="Times New Roman"/>
+          <w:sz w:val="28"/>
+        </w:rPr>
+        <w:t>:</w:t>
+      </w:r>
+    </w:p>
+    <w:p>
+      <w:pPr>
+        <w:pStyle w:val="a4"/>
+        <w:numPr>
+          <w:ilvl w:val="0"/>
+          <w:numId w:val="5"/>
+        </w:numPr>
+        <w:spacing w:line="360" w:lineRule="auto"/>
+        <w:jc w:val="both"/>
+        <w:rPr>
+          <w:rFonts w:ascii="Times New Roman" w:hAnsi="Times New Roman"/>
+          <w:strike/>
+          <w:sz w:val="28"/>
+          <w:lang w:val="en-US"/>
+        </w:rPr>
+      </w:pPr>
+      <w:r>
+        <w:rPr>
+          <w:rFonts w:ascii="Times New Roman" w:hAnsi="Times New Roman"/>
+          <w:strike/>
+          <w:sz w:val="28"/>
+        </w:rPr>
+        <w:t>Просмотр логов</w:t>
+      </w:r>
+    </w:p>
+    <w:p>
+      <w:pPr>
+        <w:pStyle w:val="a4"/>
+        <w:numPr>
+          <w:ilvl w:val="0"/>
+          <w:numId w:val="5"/>
+        </w:numPr>
+        <w:spacing w:line="360" w:lineRule="auto"/>
+        <w:jc w:val="both"/>
+        <w:rPr>
+          <w:rFonts w:ascii="Times New Roman" w:hAnsi="Times New Roman"/>
+          <w:strike/>
+          <w:sz w:val="28"/>
+        </w:rPr>
+      </w:pPr>
+      <w:r>
+        <w:rPr>
+          <w:rFonts w:ascii="Times New Roman" w:hAnsi="Times New Roman"/>
+          <w:strike/>
+          <w:sz w:val="28"/>
+        </w:rPr>
+        <w:t>Управление аккаунтами рабочих (регистрация, изменение, удаление)</w:t>
+      </w:r>
+    </w:p>
+    <w:p>
+      <w:pPr>
+        <w:pStyle w:val="a4"/>
+        <w:numPr>
+          <w:ilvl w:val="0"/>
+          <w:numId w:val="5"/>
+        </w:numPr>
+        <w:spacing w:line="360" w:lineRule="auto"/>
+        <w:jc w:val="both"/>
+        <w:rPr>
+          <w:rFonts w:ascii="Times New Roman" w:hAnsi="Times New Roman"/>
+          <w:sz w:val="28"/>
+        </w:rPr>
+      </w:pPr>
+      <w:r>
+        <w:rPr>
+          <w:rFonts w:ascii="Times New Roman" w:hAnsi="Times New Roman"/>
+          <w:sz w:val="28"/>
+        </w:rPr>
+        <w:t>Получение отчетности по заказам, продажам (за определенный период)</w:t>
+      </w:r>
     </w:p>
     <w:p>
       <w:pPr>
@@ -1470,64 +1506,53 @@
         <w:jc w:val="both"/>
         <w:rPr>
           <w:rFonts w:ascii="Times New Roman" w:hAnsi="Times New Roman"/>
-          <w:sz w:val="28"/>
-        </w:rPr>
-      </w:pPr>
-      <w:r>
-        <w:rPr>
-          <w:rFonts w:ascii="Times New Roman" w:hAnsi="Times New Roman"/>
-          <w:sz w:val="28"/>
-        </w:rPr>
-        <w:t xml:space="preserve"> Заказы</w:t>
-      </w:r>
-      <w:r>
-        <w:rPr>
-          <w:rFonts w:ascii="Times New Roman" w:hAnsi="Times New Roman"/>
-          <w:sz w:val="28"/>
-        </w:rPr>
-        <w:t xml:space="preserve"> (</w:t>
-      </w:r>
-      <w:r>
-        <w:rPr>
-          <w:rFonts w:ascii="Times New Roman" w:hAnsi="Times New Roman"/>
-          <w:sz w:val="28"/>
-        </w:rPr>
-        <w:t>у продавца</w:t>
-      </w:r>
-      <w:r>
-        <w:rPr>
-          <w:rFonts w:ascii="Times New Roman" w:hAnsi="Times New Roman"/>
-          <w:sz w:val="28"/>
-        </w:rPr>
-        <w:t xml:space="preserve"> </w:t>
-      </w:r>
-      <w:r>
-        <w:rPr>
-          <w:rFonts w:ascii="Times New Roman" w:hAnsi="Times New Roman"/>
-          <w:sz w:val="28"/>
-        </w:rPr>
-        <w:t xml:space="preserve">и у мастера) </w:t>
-      </w:r>
-      <w:r>
-        <w:rPr>
-          <w:rFonts w:ascii="Times New Roman" w:hAnsi="Times New Roman"/>
-          <w:sz w:val="28"/>
-        </w:rPr>
-        <w:t xml:space="preserve">поиск </w:t>
-      </w:r>
-      <w:r>
-        <w:rPr>
-          <w:rFonts w:ascii="Times New Roman" w:hAnsi="Times New Roman"/>
-          <w:sz w:val="28"/>
-        </w:rPr>
-        <w:t>по периоду</w:t>
-      </w:r>
-      <w:r>
-        <w:rPr>
-          <w:rFonts w:ascii="Times New Roman" w:hAnsi="Times New Roman"/>
-          <w:sz w:val="28"/>
-        </w:rPr>
-        <w:t xml:space="preserve"> дат</w:t>
+          <w:strike/>
+          <w:sz w:val="28"/>
+        </w:rPr>
+      </w:pPr>
+      <w:r>
+        <w:rPr>
+          <w:rFonts w:ascii="Times New Roman" w:hAnsi="Times New Roman"/>
+          <w:strike/>
+          <w:sz w:val="28"/>
+        </w:rPr>
+        <w:t xml:space="preserve"> Сделать </w:t>
+      </w:r>
+      <w:proofErr w:type="spellStart"/>
+      <w:r>
+        <w:rPr>
+          <w:rFonts w:ascii="Times New Roman" w:hAnsi="Times New Roman"/>
+          <w:strike/>
+          <w:sz w:val="28"/>
+        </w:rPr>
+        <w:t>логи</w:t>
+      </w:r>
+      <w:proofErr w:type="spellEnd"/>
+      <w:r>
+        <w:rPr>
+          <w:rFonts w:ascii="Times New Roman" w:hAnsi="Times New Roman"/>
+          <w:strike/>
+          <w:sz w:val="28"/>
+        </w:rPr>
+        <w:t xml:space="preserve"> в </w:t>
+      </w:r>
+      <w:proofErr w:type="spellStart"/>
+      <w:r>
+        <w:rPr>
+          <w:rFonts w:ascii="Times New Roman" w:hAnsi="Times New Roman"/>
+          <w:strike/>
+          <w:sz w:val="28"/>
+        </w:rPr>
+        <w:t>бд</w:t>
+      </w:r>
+      <w:proofErr w:type="spellEnd"/>
+      <w:r>
+        <w:rPr>
+          <w:rFonts w:ascii="Times New Roman" w:hAnsi="Times New Roman"/>
+          <w:strike/>
+          <w:sz w:val="28"/>
+        </w:rPr>
+        <w:t xml:space="preserve"> (асинхронно)</w:t>
       </w:r>
     </w:p>
     <w:p>
@@ -1545,6 +1570,287 @@
           <w:sz w:val="28"/>
         </w:rPr>
       </w:pPr>
+      <w:r>
+        <w:rPr>
+          <w:rFonts w:ascii="Times New Roman" w:hAnsi="Times New Roman"/>
+          <w:sz w:val="28"/>
+        </w:rPr>
+        <w:t xml:space="preserve"> </w:t>
+      </w:r>
+      <w:r>
+        <w:rPr>
+          <w:rFonts w:ascii="Times New Roman" w:hAnsi="Times New Roman"/>
+          <w:sz w:val="28"/>
+        </w:rPr>
+        <w:t>Продолжить</w:t>
+      </w:r>
+      <w:r>
+        <w:rPr>
+          <w:rFonts w:ascii="Times New Roman" w:hAnsi="Times New Roman"/>
+          <w:sz w:val="28"/>
+        </w:rPr>
+        <w:t xml:space="preserve"> </w:t>
+      </w:r>
+      <w:r>
+        <w:rPr>
+          <w:rFonts w:ascii="Times New Roman" w:hAnsi="Times New Roman"/>
+          <w:sz w:val="28"/>
+        </w:rPr>
+        <w:t>реализацию</w:t>
+      </w:r>
+      <w:r>
+        <w:rPr>
+          <w:rFonts w:ascii="Times New Roman" w:hAnsi="Times New Roman"/>
+          <w:sz w:val="28"/>
+        </w:rPr>
+        <w:t xml:space="preserve"> </w:t>
+      </w:r>
+      <w:r>
+        <w:rPr>
+          <w:rFonts w:ascii="Times New Roman" w:hAnsi="Times New Roman"/>
+          <w:sz w:val="28"/>
+        </w:rPr>
+        <w:t>асинхронна</w:t>
+      </w:r>
+      <w:r>
+        <w:rPr>
+          <w:rFonts w:ascii="Times New Roman" w:hAnsi="Times New Roman"/>
+          <w:sz w:val="28"/>
+        </w:rPr>
+        <w:t xml:space="preserve"> </w:t>
+      </w:r>
+      <w:r>
+        <w:rPr>
+          <w:rFonts w:ascii="Times New Roman" w:hAnsi="Times New Roman"/>
+          <w:sz w:val="28"/>
+        </w:rPr>
+        <w:t>для</w:t>
+      </w:r>
+      <w:r>
+        <w:rPr>
+          <w:rFonts w:ascii="Times New Roman" w:hAnsi="Times New Roman"/>
+          <w:sz w:val="28"/>
+        </w:rPr>
+        <w:t xml:space="preserve"> </w:t>
+      </w:r>
+      <w:r>
+        <w:rPr>
+          <w:rFonts w:ascii="Times New Roman" w:hAnsi="Times New Roman"/>
+          <w:sz w:val="28"/>
+        </w:rPr>
+        <w:t>страниц</w:t>
+      </w:r>
+      <w:r>
+        <w:rPr>
+          <w:rFonts w:ascii="Times New Roman" w:hAnsi="Times New Roman"/>
+          <w:sz w:val="28"/>
+        </w:rPr>
+        <w:t xml:space="preserve"> (</w:t>
+      </w:r>
+      <w:proofErr w:type="spellStart"/>
+      <w:r>
+        <w:rPr>
+          <w:rFonts w:ascii="Times New Roman" w:hAnsi="Times New Roman"/>
+          <w:sz w:val="28"/>
+          <w:lang w:val="en-US"/>
+        </w:rPr>
+        <w:t>OrdersPage</w:t>
+      </w:r>
+      <w:proofErr w:type="spellEnd"/>
+      <w:r>
+        <w:rPr>
+          <w:rFonts w:ascii="Times New Roman" w:hAnsi="Times New Roman"/>
+          <w:sz w:val="28"/>
+        </w:rPr>
+        <w:t xml:space="preserve">, </w:t>
+      </w:r>
+      <w:proofErr w:type="spellStart"/>
+      <w:r>
+        <w:rPr>
+          <w:rFonts w:ascii="Times New Roman" w:hAnsi="Times New Roman"/>
+          <w:sz w:val="28"/>
+          <w:lang w:val="en-US"/>
+        </w:rPr>
+        <w:t>SalePage</w:t>
+      </w:r>
+      <w:proofErr w:type="spellEnd"/>
+      <w:r>
+        <w:rPr>
+          <w:rFonts w:ascii="Times New Roman" w:hAnsi="Times New Roman"/>
+          <w:sz w:val="28"/>
+        </w:rPr>
+        <w:t xml:space="preserve">, </w:t>
+      </w:r>
+      <w:proofErr w:type="spellStart"/>
+      <w:r>
+        <w:rPr>
+          <w:rFonts w:ascii="Times New Roman" w:hAnsi="Times New Roman"/>
+          <w:sz w:val="28"/>
+          <w:lang w:val="en-US"/>
+        </w:rPr>
+        <w:t>LoginPage</w:t>
+      </w:r>
+      <w:proofErr w:type="spellEnd"/>
+      <w:r>
+        <w:rPr>
+          <w:rFonts w:ascii="Times New Roman" w:hAnsi="Times New Roman"/>
+          <w:sz w:val="28"/>
+        </w:rPr>
+        <w:t xml:space="preserve">, </w:t>
+      </w:r>
+      <w:proofErr w:type="spellStart"/>
+      <w:r>
+        <w:rPr>
+          <w:rFonts w:ascii="Times New Roman" w:hAnsi="Times New Roman"/>
+          <w:sz w:val="28"/>
+          <w:lang w:val="en-US"/>
+        </w:rPr>
+        <w:t>CreateFirstAdminPage</w:t>
+      </w:r>
+      <w:proofErr w:type="spellEnd"/>
+      <w:r>
+        <w:rPr>
+          <w:rFonts w:ascii="Times New Roman" w:hAnsi="Times New Roman"/>
+          <w:sz w:val="28"/>
+        </w:rPr>
+        <w:t xml:space="preserve">, </w:t>
+      </w:r>
+      <w:proofErr w:type="spellStart"/>
+      <w:r>
+        <w:rPr>
+          <w:rFonts w:ascii="Times New Roman" w:hAnsi="Times New Roman"/>
+          <w:sz w:val="28"/>
+          <w:lang w:val="en-US"/>
+        </w:rPr>
+        <w:t>MastersOrdersPage</w:t>
+      </w:r>
+      <w:proofErr w:type="spellEnd"/>
+      <w:r>
+        <w:rPr>
+          <w:rFonts w:ascii="Times New Roman" w:hAnsi="Times New Roman"/>
+          <w:sz w:val="28"/>
+        </w:rPr>
+        <w:t xml:space="preserve">, </w:t>
+      </w:r>
+      <w:proofErr w:type="spellStart"/>
+      <w:r>
+        <w:rPr>
+          <w:rFonts w:ascii="Times New Roman" w:hAnsi="Times New Roman"/>
+          <w:sz w:val="28"/>
+          <w:lang w:val="en-US"/>
+        </w:rPr>
+        <w:t>MasterProductsPage</w:t>
+      </w:r>
+      <w:proofErr w:type="spellEnd"/>
+      <w:r>
+        <w:rPr>
+          <w:rFonts w:ascii="Times New Roman" w:hAnsi="Times New Roman"/>
+          <w:sz w:val="28"/>
+        </w:rPr>
+        <w:t>)</w:t>
+      </w:r>
+    </w:p>
+    <w:p>
+      <w:pPr>
+        <w:pStyle w:val="a4"/>
+        <w:numPr>
+          <w:ilvl w:val="0"/>
+          <w:numId w:val="3"/>
+        </w:numPr>
+        <w:spacing w:line="360" w:lineRule="auto"/>
+        <w:ind w:left="283" w:hanging="357"/>
+        <w:jc w:val="both"/>
+        <w:rPr>
+          <w:rFonts w:ascii="Times New Roman" w:hAnsi="Times New Roman"/>
+          <w:sz w:val="28"/>
+        </w:rPr>
+      </w:pPr>
+      <w:r>
+        <w:rPr>
+          <w:rFonts w:ascii="Times New Roman" w:hAnsi="Times New Roman"/>
+          <w:sz w:val="28"/>
+        </w:rPr>
+        <w:t xml:space="preserve"> </w:t>
+      </w:r>
+      <w:r>
+        <w:rPr>
+          <w:rFonts w:ascii="Times New Roman" w:hAnsi="Times New Roman"/>
+          <w:sz w:val="28"/>
+        </w:rPr>
+        <w:t>Заказы</w:t>
+      </w:r>
+      <w:r>
+        <w:rPr>
+          <w:rFonts w:ascii="Times New Roman" w:hAnsi="Times New Roman"/>
+          <w:sz w:val="28"/>
+        </w:rPr>
+        <w:t xml:space="preserve"> (</w:t>
+      </w:r>
+      <w:r>
+        <w:rPr>
+          <w:rFonts w:ascii="Times New Roman" w:hAnsi="Times New Roman"/>
+          <w:sz w:val="28"/>
+        </w:rPr>
+        <w:t>у продавца</w:t>
+      </w:r>
+      <w:r>
+        <w:rPr>
+          <w:rFonts w:ascii="Times New Roman" w:hAnsi="Times New Roman"/>
+          <w:sz w:val="28"/>
+        </w:rPr>
+        <w:t xml:space="preserve"> </w:t>
+      </w:r>
+      <w:r>
+        <w:rPr>
+          <w:rFonts w:ascii="Times New Roman" w:hAnsi="Times New Roman"/>
+          <w:sz w:val="28"/>
+        </w:rPr>
+        <w:t xml:space="preserve">и у мастера) </w:t>
+      </w:r>
+      <w:r>
+        <w:rPr>
+          <w:rFonts w:ascii="Times New Roman" w:hAnsi="Times New Roman"/>
+          <w:sz w:val="28"/>
+        </w:rPr>
+        <w:t xml:space="preserve">поиск </w:t>
+      </w:r>
+      <w:r>
+        <w:rPr>
+          <w:rFonts w:ascii="Times New Roman" w:hAnsi="Times New Roman"/>
+          <w:sz w:val="28"/>
+        </w:rPr>
+        <w:t>по периоду</w:t>
+      </w:r>
+      <w:r>
+        <w:rPr>
+          <w:rFonts w:ascii="Times New Roman" w:hAnsi="Times New Roman"/>
+          <w:sz w:val="28"/>
+        </w:rPr>
+        <w:t xml:space="preserve"> дат</w:t>
+      </w:r>
+    </w:p>
+    <w:p>
+      <w:pPr>
+        <w:pStyle w:val="a4"/>
+        <w:numPr>
+          <w:ilvl w:val="0"/>
+          <w:numId w:val="3"/>
+        </w:numPr>
+        <w:spacing w:line="360" w:lineRule="auto"/>
+        <w:ind w:left="283" w:hanging="357"/>
+        <w:jc w:val="both"/>
+        <w:rPr>
+          <w:rFonts w:ascii="Times New Roman" w:hAnsi="Times New Roman"/>
+          <w:sz w:val="28"/>
+        </w:rPr>
+      </w:pPr>
+      <w:r>
+        <w:rPr>
+          <w:rFonts w:ascii="Times New Roman" w:hAnsi="Times New Roman"/>
+          <w:sz w:val="28"/>
+        </w:rPr>
+        <w:t xml:space="preserve"> </w:t>
+      </w:r>
       <w:r>
         <w:rPr>
           <w:rFonts w:ascii="Times New Roman" w:hAnsi="Times New Roman"/>
@@ -1589,66 +1895,14 @@
           <w:rFonts w:ascii="Times New Roman" w:hAnsi="Times New Roman"/>
           <w:sz w:val="28"/>
         </w:rPr>
-        <w:t xml:space="preserve"> Реализация отдельного функционала для администратора</w:t>
-      </w:r>
-      <w:r>
-        <w:rPr>
-          <w:rFonts w:ascii="Times New Roman" w:hAnsi="Times New Roman"/>
-          <w:sz w:val="28"/>
-        </w:rPr>
-        <w:t>:</w:t>
-      </w:r>
-    </w:p>
-    <w:p>
-      <w:pPr>
-        <w:pStyle w:val="a4"/>
-        <w:numPr>
-          <w:ilvl w:val="0"/>
-          <w:numId w:val="5"/>
-        </w:numPr>
-        <w:spacing w:line="360" w:lineRule="auto"/>
-        <w:jc w:val="both"/>
-        <w:rPr>
-          <w:rFonts w:ascii="Times New Roman" w:hAnsi="Times New Roman"/>
-          <w:sz w:val="28"/>
-          <w:lang w:val="en-US"/>
-        </w:rPr>
-      </w:pPr>
-      <w:r>
-        <w:rPr>
-          <w:rFonts w:ascii="Times New Roman" w:hAnsi="Times New Roman"/>
-          <w:sz w:val="28"/>
-        </w:rPr>
-        <w:t>Просмотр логов</w:t>
-      </w:r>
-    </w:p>
-    <w:p>
-      <w:pPr>
-        <w:pStyle w:val="a4"/>
-        <w:numPr>
-          <w:ilvl w:val="0"/>
-          <w:numId w:val="5"/>
-        </w:numPr>
-        <w:spacing w:line="360" w:lineRule="auto"/>
-        <w:jc w:val="both"/>
-        <w:rPr>
-          <w:rFonts w:ascii="Times New Roman" w:hAnsi="Times New Roman"/>
-          <w:sz w:val="28"/>
-        </w:rPr>
-      </w:pPr>
-      <w:r>
-        <w:rPr>
-          <w:rFonts w:ascii="Times New Roman" w:hAnsi="Times New Roman"/>
-          <w:sz w:val="28"/>
-        </w:rPr>
-        <w:t>Управление аккаунтами рабочих (регистрация, изменение, удаление)</w:t>
-      </w:r>
-      <w:r>
-        <w:rPr>
-          <w:rFonts w:ascii="Times New Roman" w:hAnsi="Times New Roman"/>
-          <w:sz w:val="28"/>
-        </w:rPr>
-        <w:t xml:space="preserve"> </w:t>
+        <w:t xml:space="preserve"> Э</w:t>
+      </w:r>
+      <w:r>
+        <w:rPr>
+          <w:rFonts w:ascii="Times New Roman" w:hAnsi="Times New Roman"/>
+          <w:sz w:val="28"/>
+        </w:rPr>
+        <w:t>кспорт/импорт если будет возможность</w:t>
       </w:r>
     </w:p>
     <w:p>
@@ -1671,14 +1925,40 @@
           <w:rFonts w:ascii="Times New Roman" w:hAnsi="Times New Roman"/>
           <w:sz w:val="28"/>
         </w:rPr>
-        <w:t xml:space="preserve"> Э</w:t>
-      </w:r>
-      <w:r>
-        <w:rPr>
-          <w:rFonts w:ascii="Times New Roman" w:hAnsi="Times New Roman"/>
-          <w:sz w:val="28"/>
-        </w:rPr>
-        <w:t>кспорт/импорт если будет возможность</w:t>
+        <w:lastRenderedPageBreak/>
+        <w:t xml:space="preserve"> Сделать </w:t>
+      </w:r>
+      <w:proofErr w:type="spellStart"/>
+      <w:r>
+        <w:rPr>
+          <w:rFonts w:ascii="Times New Roman" w:hAnsi="Times New Roman"/>
+          <w:sz w:val="28"/>
+        </w:rPr>
+        <w:t>тултипы</w:t>
+      </w:r>
+      <w:proofErr w:type="spellEnd"/>
+      <w:r>
+        <w:rPr>
+          <w:rFonts w:ascii="Times New Roman" w:hAnsi="Times New Roman"/>
+          <w:sz w:val="28"/>
+        </w:rPr>
+        <w:t xml:space="preserve"> на страницах (подсказки + плюс показ возможного </w:t>
+      </w:r>
+      <w:proofErr w:type="spellStart"/>
+      <w:r>
+        <w:rPr>
+          <w:rFonts w:ascii="Times New Roman" w:hAnsi="Times New Roman"/>
+          <w:sz w:val="28"/>
+        </w:rPr>
+        <w:t>шортката</w:t>
+      </w:r>
+      <w:proofErr w:type="spellEnd"/>
+      <w:r>
+        <w:rPr>
+          <w:rFonts w:ascii="Times New Roman" w:hAnsi="Times New Roman"/>
+          <w:sz w:val="28"/>
+        </w:rPr>
+        <w:t xml:space="preserve"> для кнопки)</w:t>
       </w:r>
     </w:p>
     <w:p>
@@ -1710,6 +1990,29 @@
         </w:rPr>
         <w:t>Ускорить работу приложения</w:t>
       </w:r>
+      <w:r>
+        <w:rPr>
+          <w:rFonts w:ascii="Times New Roman" w:hAnsi="Times New Roman"/>
+          <w:sz w:val="28"/>
+        </w:rPr>
+        <w:t xml:space="preserve"> (переписать работу с </w:t>
+      </w:r>
+      <w:proofErr w:type="spellStart"/>
+      <w:r>
+        <w:rPr>
+          <w:rFonts w:ascii="Times New Roman" w:hAnsi="Times New Roman"/>
+          <w:sz w:val="28"/>
+        </w:rPr>
+        <w:t>бд</w:t>
+      </w:r>
+      <w:proofErr w:type="spellEnd"/>
+      <w:r>
+        <w:rPr>
+          <w:rFonts w:ascii="Times New Roman" w:hAnsi="Times New Roman"/>
+          <w:sz w:val="28"/>
+        </w:rPr>
+        <w:t xml:space="preserve"> на фьючеры, трейды, сигналы и слоты)</w:t>
+      </w:r>
     </w:p>
     <w:p>
       <w:pPr>
@@ -1754,7 +2057,6 @@
           <w:rFonts w:ascii="Times New Roman" w:hAnsi="Times New Roman"/>
           <w:sz w:val="28"/>
         </w:rPr>
-        <w:lastRenderedPageBreak/>
         <w:t xml:space="preserve"> </w:t>
       </w:r>
       <w:r>
@@ -1905,18 +2207,8 @@
           <w:sz w:val="28"/>
           <w:lang w:val="en-US"/>
         </w:rPr>
-        <w:t xml:space="preserve"> "C:\college\projectQT\BaguetteWorkshopProject\project</w:t>
-      </w:r>
-      <w:proofErr w:type="gramStart"/>
-      <w:r>
-        <w:rPr>
-          <w:rFonts w:ascii="Times New Roman" w:hAnsi="Times New Roman"/>
-          <w:sz w:val="28"/>
-          <w:lang w:val="en-US"/>
-        </w:rPr>
-        <w:t>" .</w:t>
-      </w:r>
-      <w:proofErr w:type="gramEnd"/>
+        <w:t xml:space="preserve"> "C:\college\projectQT\BaguetteWorkshopProject\project" .</w:t>
+      </w:r>
     </w:p>
     <w:p>
       <w:pPr>

</xml_diff>

<commit_message>
new specifications, fix app
</commit_message>
<xml_diff>
--- a/Полный функционал + фикс.docx
+++ b/Полный функционал + фикс.docx
@@ -362,7 +362,23 @@
           <w:sz w:val="28"/>
           <w:szCs w:val="28"/>
         </w:rPr>
-        <w:t>Добавлять/изменять/удалять информацию о готовых наборов вышивки.</w:t>
+        <w:t xml:space="preserve">Добавлять/изменять/удалять информацию </w:t>
+      </w:r>
+      <w:proofErr w:type="gramStart"/>
+      <w:r>
+        <w:rPr>
+          <w:sz w:val="28"/>
+          <w:szCs w:val="28"/>
+        </w:rPr>
+        <w:t>о готовых наборов</w:t>
+      </w:r>
+      <w:proofErr w:type="gramEnd"/>
+      <w:r>
+        <w:rPr>
+          <w:sz w:val="28"/>
+          <w:szCs w:val="28"/>
+        </w:rPr>
+        <w:t xml:space="preserve"> вышивки.</w:t>
       </w:r>
     </w:p>
     <w:p>
@@ -661,7 +677,15 @@
           <w:rFonts w:ascii="Times New Roman" w:hAnsi="Times New Roman"/>
           <w:sz w:val="28"/>
         </w:rPr>
-        <w:t>Добавлять/изменять/удалять информацию о</w:t>
+        <w:t xml:space="preserve">Добавлять/изменять/удалять информацию </w:t>
+      </w:r>
+      <w:proofErr w:type="gramStart"/>
+      <w:r>
+        <w:rPr>
+          <w:rFonts w:ascii="Times New Roman" w:hAnsi="Times New Roman"/>
+          <w:sz w:val="28"/>
+        </w:rPr>
+        <w:t>о</w:t>
       </w:r>
       <w:r>
         <w:rPr>
@@ -669,7 +693,16 @@
           <w:rFonts w:ascii="Times New Roman" w:hAnsi="Times New Roman"/>
           <w:sz w:val="28"/>
         </w:rPr>
-        <w:t xml:space="preserve"> готовых наборов вышивки</w:t>
+        <w:t xml:space="preserve"> готовых наборов</w:t>
+      </w:r>
+      <w:proofErr w:type="gramEnd"/>
+      <w:r>
+        <w:rPr>
+          <w:rStyle w:val="a5"/>
+          <w:rFonts w:ascii="Times New Roman" w:hAnsi="Times New Roman"/>
+          <w:sz w:val="28"/>
+        </w:rPr>
+        <w:t xml:space="preserve"> вышивки</w:t>
       </w:r>
       <w:r>
         <w:rPr>
@@ -1717,12 +1750,14 @@
         <w:jc w:val="both"/>
         <w:rPr>
           <w:rFonts w:ascii="Times New Roman" w:hAnsi="Times New Roman"/>
-          <w:sz w:val="28"/>
-        </w:rPr>
-      </w:pPr>
-      <w:r>
-        <w:rPr>
-          <w:rFonts w:ascii="Times New Roman" w:hAnsi="Times New Roman"/>
+          <w:strike/>
+          <w:sz w:val="28"/>
+        </w:rPr>
+      </w:pPr>
+      <w:r>
+        <w:rPr>
+          <w:rFonts w:ascii="Times New Roman" w:hAnsi="Times New Roman"/>
+          <w:strike/>
           <w:sz w:val="28"/>
         </w:rPr>
         <w:t xml:space="preserve"> </w:t>
@@ -1731,6 +1766,7 @@
       <w:r>
         <w:rPr>
           <w:rFonts w:ascii="Times New Roman" w:hAnsi="Times New Roman"/>
+          <w:strike/>
           <w:sz w:val="28"/>
         </w:rPr>
         <w:t>Пофиксить</w:t>
@@ -1739,6 +1775,7 @@
       <w:r>
         <w:rPr>
           <w:rFonts w:ascii="Times New Roman" w:hAnsi="Times New Roman"/>
+          <w:strike/>
           <w:sz w:val="28"/>
         </w:rPr>
         <w:t xml:space="preserve"> то, что открывается несколько страниц при фильтрации заказов людей по датам (страница «Покупатели»)</w:t>
@@ -1756,6 +1793,7 @@
         <w:jc w:val="both"/>
         <w:rPr>
           <w:rFonts w:ascii="Times New Roman" w:hAnsi="Times New Roman"/>
+          <w:strike/>
           <w:sz w:val="28"/>
         </w:rPr>
       </w:pPr>
@@ -1769,6 +1807,7 @@
       <w:r>
         <w:rPr>
           <w:rFonts w:ascii="Times New Roman" w:hAnsi="Times New Roman"/>
+          <w:strike/>
           <w:sz w:val="28"/>
         </w:rPr>
         <w:t xml:space="preserve">Сделать </w:t>
@@ -1777,6 +1816,7 @@
       <w:r>
         <w:rPr>
           <w:rFonts w:ascii="Times New Roman" w:hAnsi="Times New Roman"/>
+          <w:strike/>
           <w:sz w:val="28"/>
         </w:rPr>
         <w:t>тултипы</w:t>
@@ -1785,6 +1825,7 @@
       <w:r>
         <w:rPr>
           <w:rFonts w:ascii="Times New Roman" w:hAnsi="Times New Roman"/>
+          <w:strike/>
           <w:sz w:val="28"/>
         </w:rPr>
         <w:t xml:space="preserve"> на страницах (подсказки + плюс показ возможного </w:t>
@@ -1793,6 +1834,7 @@
       <w:r>
         <w:rPr>
           <w:rFonts w:ascii="Times New Roman" w:hAnsi="Times New Roman"/>
+          <w:strike/>
           <w:sz w:val="28"/>
         </w:rPr>
         <w:t>шортката</w:t>
@@ -1801,6 +1843,7 @@
       <w:r>
         <w:rPr>
           <w:rFonts w:ascii="Times New Roman" w:hAnsi="Times New Roman"/>
+          <w:strike/>
           <w:sz w:val="28"/>
         </w:rPr>
         <w:t xml:space="preserve"> для кнопки)</w:t>
@@ -1913,14 +1956,7 @@
           <w:rFonts w:ascii="Times New Roman" w:hAnsi="Times New Roman"/>
           <w:sz w:val="28"/>
         </w:rPr>
-        <w:t>Страница «Заказы» - п</w:t>
-      </w:r>
-      <w:r>
-        <w:rPr>
-          <w:rFonts w:ascii="Times New Roman" w:hAnsi="Times New Roman"/>
-          <w:sz w:val="28"/>
-        </w:rPr>
-        <w:t>оказать не просто "Итого", а разбивку: "Багет: 500р, Стекло: 200р, Работа: 500р".</w:t>
+        <w:t xml:space="preserve">Поиск по названию на странице «Продажа» </w:t>
       </w:r>
     </w:p>
     <w:p>
@@ -1943,14 +1979,7 @@
           <w:rFonts w:ascii="Times New Roman" w:hAnsi="Times New Roman"/>
           <w:sz w:val="28"/>
         </w:rPr>
-        <w:t xml:space="preserve"> </w:t>
-      </w:r>
-      <w:r>
-        <w:rPr>
-          <w:rFonts w:ascii="Times New Roman" w:hAnsi="Times New Roman"/>
-          <w:sz w:val="28"/>
-        </w:rPr>
-        <w:t xml:space="preserve">Поиск по названию на странице «Продажа» </w:t>
+        <w:t xml:space="preserve"> Страница «Материалы у мастера» сделать поиск по названию материала</w:t>
       </w:r>
     </w:p>
     <w:p>
@@ -1980,7 +2009,7 @@
           <w:rFonts w:ascii="Times New Roman" w:hAnsi="Times New Roman"/>
           <w:sz w:val="28"/>
         </w:rPr>
-        <w:t>Страница «Материалы у мастера» сделать поиск по названию материала</w:t>
+        <w:t>График у администратора с возможностью сделать экспорт в виде картинки (3 стр.) - Количество заказов за последние 30 дней (там же вывод и выручки)</w:t>
       </w:r>
     </w:p>
     <w:p>
@@ -2003,7 +2032,21 @@
           <w:rFonts w:ascii="Times New Roman" w:hAnsi="Times New Roman"/>
           <w:sz w:val="28"/>
         </w:rPr>
-        <w:t xml:space="preserve"> Сортировка во всех таблицах (нажимая на столбец или как-то проще)</w:t>
+        <w:t xml:space="preserve"> Э</w:t>
+      </w:r>
+      <w:r>
+        <w:rPr>
+          <w:rFonts w:ascii="Times New Roman" w:hAnsi="Times New Roman"/>
+          <w:sz w:val="28"/>
+        </w:rPr>
+        <w:t xml:space="preserve">кспорт/импорт </w:t>
+      </w:r>
+      <w:r>
+        <w:rPr>
+          <w:rFonts w:ascii="Times New Roman" w:hAnsi="Times New Roman"/>
+          <w:sz w:val="28"/>
+        </w:rPr>
+        <w:t>таблиц, но надо еще продумать</w:t>
       </w:r>
     </w:p>
     <w:p>
@@ -2026,28 +2069,7 @@
           <w:rFonts w:ascii="Times New Roman" w:hAnsi="Times New Roman"/>
           <w:sz w:val="28"/>
         </w:rPr>
-        <w:t xml:space="preserve"> Печать </w:t>
-      </w:r>
-      <w:r>
-        <w:rPr>
-          <w:rFonts w:ascii="Times New Roman" w:hAnsi="Times New Roman"/>
-          <w:sz w:val="28"/>
-        </w:rPr>
-        <w:t>чека / Накладной (PDF)</w:t>
-      </w:r>
-      <w:r>
-        <w:rPr>
-          <w:rFonts w:ascii="Times New Roman" w:hAnsi="Times New Roman"/>
-          <w:sz w:val="28"/>
-        </w:rPr>
-        <w:t xml:space="preserve">: </w:t>
-      </w:r>
-      <w:r>
-        <w:rPr>
-          <w:rFonts w:ascii="Times New Roman" w:hAnsi="Times New Roman"/>
-          <w:sz w:val="28"/>
-        </w:rPr>
-        <w:t>После создания заказа (или в деталях) кнопка "Печать".</w:t>
+        <w:t xml:space="preserve"> Резервное копирование БД??</w:t>
       </w:r>
     </w:p>
     <w:p>
@@ -2077,23 +2099,7 @@
           <w:rFonts w:ascii="Times New Roman" w:hAnsi="Times New Roman"/>
           <w:sz w:val="28"/>
         </w:rPr>
-        <w:t>Отправка SMS-уведомлений клиентам о готовности заказа (через сервисы типа </w:t>
-      </w:r>
-      <w:hyperlink r:id="rId5" w:tgtFrame="_blank" w:history="1">
-        <w:r>
-          <w:rPr>
-            <w:rFonts w:ascii="Times New Roman" w:hAnsi="Times New Roman"/>
-            <w:sz w:val="28"/>
-          </w:rPr>
-          <w:t>SMS.ru</w:t>
-        </w:r>
-      </w:hyperlink>
-      <w:r>
-        <w:rPr>
-          <w:rFonts w:ascii="Times New Roman" w:hAnsi="Times New Roman"/>
-          <w:sz w:val="28"/>
-        </w:rPr>
-        <w:t>)</w:t>
+        <w:t>Сделать полное описание всех таблиц (для собственного удобного понимания)</w:t>
       </w:r>
     </w:p>
     <w:p>
@@ -2123,228 +2129,6 @@
           <w:rFonts w:ascii="Times New Roman" w:hAnsi="Times New Roman"/>
           <w:sz w:val="28"/>
         </w:rPr>
-        <w:t xml:space="preserve">График у администратора с возможностью сделать экспорт в виде картинки (3 стр.) - </w:t>
-      </w:r>
-      <w:r>
-        <w:rPr>
-          <w:rFonts w:ascii="Times New Roman" w:hAnsi="Times New Roman"/>
-          <w:sz w:val="28"/>
-        </w:rPr>
-        <w:t xml:space="preserve">Топ-5 продаваемых наборов для вышивок и расходной фурнитуры. </w:t>
-      </w:r>
-    </w:p>
-    <w:p>
-      <w:pPr>
-        <w:pStyle w:val="a4"/>
-        <w:numPr>
-          <w:ilvl w:val="0"/>
-          <w:numId w:val="3"/>
-        </w:numPr>
-        <w:spacing w:line="360" w:lineRule="auto"/>
-        <w:ind w:left="283" w:hanging="357"/>
-        <w:jc w:val="both"/>
-        <w:rPr>
-          <w:rFonts w:ascii="Times New Roman" w:hAnsi="Times New Roman"/>
-          <w:sz w:val="28"/>
-        </w:rPr>
-      </w:pPr>
-      <w:r>
-        <w:rPr>
-          <w:rFonts w:ascii="Times New Roman" w:hAnsi="Times New Roman"/>
-          <w:sz w:val="28"/>
-        </w:rPr>
-        <w:t xml:space="preserve"> </w:t>
-      </w:r>
-      <w:r>
-        <w:rPr>
-          <w:rFonts w:ascii="Times New Roman" w:hAnsi="Times New Roman"/>
-          <w:sz w:val="28"/>
-        </w:rPr>
-        <w:t>График у администратора с возможностью сделать экспорт в виде картинки (3 стр.) -</w:t>
-      </w:r>
-      <w:r>
-        <w:rPr>
-          <w:rFonts w:ascii="Times New Roman" w:hAnsi="Times New Roman"/>
-          <w:sz w:val="28"/>
-        </w:rPr>
-        <w:t xml:space="preserve"> Топ-5 самых используемых материалов для рамок и комплектующих фурнитур.</w:t>
-      </w:r>
-    </w:p>
-    <w:p>
-      <w:pPr>
-        <w:pStyle w:val="a4"/>
-        <w:numPr>
-          <w:ilvl w:val="0"/>
-          <w:numId w:val="3"/>
-        </w:numPr>
-        <w:spacing w:line="360" w:lineRule="auto"/>
-        <w:ind w:left="283" w:hanging="357"/>
-        <w:jc w:val="both"/>
-        <w:rPr>
-          <w:rFonts w:ascii="Times New Roman" w:hAnsi="Times New Roman"/>
-          <w:sz w:val="28"/>
-        </w:rPr>
-      </w:pPr>
-      <w:r>
-        <w:rPr>
-          <w:rFonts w:ascii="Times New Roman" w:hAnsi="Times New Roman"/>
-          <w:sz w:val="28"/>
-        </w:rPr>
-        <w:t xml:space="preserve"> </w:t>
-      </w:r>
-      <w:r>
-        <w:rPr>
-          <w:rFonts w:ascii="Times New Roman" w:hAnsi="Times New Roman"/>
-          <w:sz w:val="28"/>
-        </w:rPr>
-        <w:t>График у администратора</w:t>
-      </w:r>
-      <w:r>
-        <w:rPr>
-          <w:rFonts w:ascii="Times New Roman" w:hAnsi="Times New Roman"/>
-          <w:sz w:val="28"/>
-        </w:rPr>
-        <w:t xml:space="preserve"> с возможностью сделать экспорт в виде картинки</w:t>
-      </w:r>
-      <w:r>
-        <w:rPr>
-          <w:rFonts w:ascii="Times New Roman" w:hAnsi="Times New Roman"/>
-          <w:sz w:val="28"/>
-        </w:rPr>
-        <w:t xml:space="preserve"> (3 стр.) </w:t>
-      </w:r>
-      <w:r>
-        <w:rPr>
-          <w:rFonts w:ascii="Times New Roman" w:hAnsi="Times New Roman"/>
-          <w:sz w:val="28"/>
-        </w:rPr>
-        <w:t>- Количество заказов за последние 30 дней (там же вывод и выручки)</w:t>
-      </w:r>
-    </w:p>
-    <w:p>
-      <w:pPr>
-        <w:pStyle w:val="a4"/>
-        <w:numPr>
-          <w:ilvl w:val="0"/>
-          <w:numId w:val="3"/>
-        </w:numPr>
-        <w:spacing w:line="360" w:lineRule="auto"/>
-        <w:ind w:left="283" w:hanging="357"/>
-        <w:jc w:val="both"/>
-        <w:rPr>
-          <w:rFonts w:ascii="Times New Roman" w:hAnsi="Times New Roman"/>
-          <w:sz w:val="28"/>
-        </w:rPr>
-      </w:pPr>
-      <w:r>
-        <w:rPr>
-          <w:rFonts w:ascii="Times New Roman" w:hAnsi="Times New Roman"/>
-          <w:sz w:val="28"/>
-        </w:rPr>
-        <w:t xml:space="preserve"> </w:t>
-      </w:r>
-      <w:r>
-        <w:rPr>
-          <w:rFonts w:ascii="Times New Roman" w:hAnsi="Times New Roman"/>
-          <w:sz w:val="28"/>
-        </w:rPr>
-        <w:t>Э</w:t>
-      </w:r>
-      <w:r>
-        <w:rPr>
-          <w:rFonts w:ascii="Times New Roman" w:hAnsi="Times New Roman"/>
-          <w:sz w:val="28"/>
-        </w:rPr>
-        <w:t xml:space="preserve">кспорт/импорт </w:t>
-      </w:r>
-      <w:r>
-        <w:rPr>
-          <w:rFonts w:ascii="Times New Roman" w:hAnsi="Times New Roman"/>
-          <w:sz w:val="28"/>
-        </w:rPr>
-        <w:t>таблиц, но надо еще продумать</w:t>
-      </w:r>
-    </w:p>
-    <w:p>
-      <w:pPr>
-        <w:pStyle w:val="a4"/>
-        <w:numPr>
-          <w:ilvl w:val="0"/>
-          <w:numId w:val="3"/>
-        </w:numPr>
-        <w:spacing w:line="360" w:lineRule="auto"/>
-        <w:ind w:left="283" w:hanging="357"/>
-        <w:jc w:val="both"/>
-        <w:rPr>
-          <w:rFonts w:ascii="Times New Roman" w:hAnsi="Times New Roman"/>
-          <w:sz w:val="28"/>
-        </w:rPr>
-      </w:pPr>
-      <w:r>
-        <w:rPr>
-          <w:rFonts w:ascii="Times New Roman" w:hAnsi="Times New Roman"/>
-          <w:sz w:val="28"/>
-        </w:rPr>
-        <w:t xml:space="preserve"> Резервное копирование БД??</w:t>
-      </w:r>
-    </w:p>
-    <w:p>
-      <w:pPr>
-        <w:pStyle w:val="a4"/>
-        <w:numPr>
-          <w:ilvl w:val="0"/>
-          <w:numId w:val="3"/>
-        </w:numPr>
-        <w:spacing w:line="360" w:lineRule="auto"/>
-        <w:ind w:left="283" w:hanging="357"/>
-        <w:jc w:val="both"/>
-        <w:rPr>
-          <w:rFonts w:ascii="Times New Roman" w:hAnsi="Times New Roman"/>
-          <w:sz w:val="28"/>
-        </w:rPr>
-      </w:pPr>
-      <w:r>
-        <w:rPr>
-          <w:rFonts w:ascii="Times New Roman" w:hAnsi="Times New Roman"/>
-          <w:sz w:val="28"/>
-        </w:rPr>
-        <w:t xml:space="preserve"> </w:t>
-      </w:r>
-      <w:r>
-        <w:rPr>
-          <w:rFonts w:ascii="Times New Roman" w:hAnsi="Times New Roman"/>
-          <w:sz w:val="28"/>
-        </w:rPr>
-        <w:t>Сделать полное описание всех таблиц (для собственного удобного понимания)</w:t>
-      </w:r>
-    </w:p>
-    <w:p>
-      <w:pPr>
-        <w:pStyle w:val="a4"/>
-        <w:numPr>
-          <w:ilvl w:val="0"/>
-          <w:numId w:val="3"/>
-        </w:numPr>
-        <w:spacing w:line="360" w:lineRule="auto"/>
-        <w:ind w:left="283" w:hanging="357"/>
-        <w:jc w:val="both"/>
-        <w:rPr>
-          <w:rFonts w:ascii="Times New Roman" w:hAnsi="Times New Roman"/>
-          <w:sz w:val="28"/>
-        </w:rPr>
-      </w:pPr>
-      <w:r>
-        <w:rPr>
-          <w:rFonts w:ascii="Times New Roman" w:hAnsi="Times New Roman"/>
-          <w:sz w:val="28"/>
-        </w:rPr>
-        <w:t xml:space="preserve"> </w:t>
-      </w:r>
-      <w:r>
-        <w:rPr>
-          <w:rFonts w:ascii="Times New Roman" w:hAnsi="Times New Roman"/>
-          <w:sz w:val="28"/>
-        </w:rPr>
         <w:t>Реализовать</w:t>
       </w:r>
       <w:r>
@@ -2458,8 +2242,18 @@
           <w:sz w:val="28"/>
           <w:lang w:val="en-US"/>
         </w:rPr>
-        <w:t xml:space="preserve"> "C:\college\projectQT\BaguetteWorkshopProject\project" .</w:t>
-      </w:r>
+        <w:t xml:space="preserve"> "C:\college\projectQT\BaguetteWorkshopProject\project</w:t>
+      </w:r>
+      <w:proofErr w:type="gramStart"/>
+      <w:r>
+        <w:rPr>
+          <w:rFonts w:ascii="Times New Roman" w:hAnsi="Times New Roman"/>
+          <w:sz w:val="28"/>
+          <w:lang w:val="en-US"/>
+        </w:rPr>
+        <w:t>" .</w:t>
+      </w:r>
+      <w:proofErr w:type="gramEnd"/>
     </w:p>
     <w:sectPr>
       <w:pgSz w:w="11906" w:h="16838"/>

</xml_diff>